<commit_message>
tag input e valores menu pizza
</commit_message>
<xml_diff>
--- a/Conteudo da aula/Trabalhando com Formulários.docx
+++ b/Conteudo da aula/Trabalhando com Formulários.docx
@@ -48,8 +48,19 @@
           <w:sz w:val="36"/>
           <w:szCs w:val="36"/>
         </w:rPr>
-        <w:t>Formação HTML Web Developer</w:t>
-      </w:r>
+        <w:t xml:space="preserve">Formação HTML Web </w:t>
+      </w:r>
+      <w:proofErr w:type="spellStart"/>
+      <w:r>
+        <w:rPr>
+          <w:b/>
+          <w:bCs/>
+          <w:sz w:val="36"/>
+          <w:szCs w:val="36"/>
+        </w:rPr>
+        <w:t>Developer</w:t>
+      </w:r>
+      <w:proofErr w:type="spellEnd"/>
     </w:p>
     <w:p>
       <w:pPr>
@@ -212,8 +223,17 @@
           <w:szCs w:val="26"/>
         </w:rPr>
         <w:tab/>
-        <w:t>Assim, pode-se colocar um campo onde se insira texto, número, múltipla seleção, área de texto um pouco maior, campo de definição para ativo ou inativo, etc.</w:t>
-      </w:r>
+        <w:t xml:space="preserve">Assim, pode-se colocar um campo onde se insira texto, número, múltipla seleção, área de texto um pouco maior, campo de definição para ativo ou </w:t>
+      </w:r>
+      <w:proofErr w:type="gramStart"/>
+      <w:r>
+        <w:rPr>
+          <w:sz w:val="26"/>
+          <w:szCs w:val="26"/>
+        </w:rPr>
+        <w:t>inativo, etc.</w:t>
+      </w:r>
+      <w:proofErr w:type="gramEnd"/>
     </w:p>
     <w:p>
       <w:pPr>
@@ -536,77 +556,6 @@
       <w:pPr>
         <w:jc w:val="both"/>
         <w:rPr>
-          <w:b/>
-          <w:bCs/>
-          <w:sz w:val="32"/>
-          <w:szCs w:val="32"/>
-        </w:rPr>
-      </w:pPr>
-      <w:r>
-        <w:rPr>
-          <w:sz w:val="32"/>
-          <w:szCs w:val="32"/>
-        </w:rPr>
-        <w:t xml:space="preserve">Tag </w:t>
-      </w:r>
-      <w:r>
-        <w:rPr>
-          <w:b/>
-          <w:bCs/>
-          <w:sz w:val="32"/>
-          <w:szCs w:val="32"/>
-        </w:rPr>
-        <w:t xml:space="preserve">&lt; </w:t>
-      </w:r>
-      <w:r>
-        <w:rPr>
-          <w:b/>
-          <w:bCs/>
-          <w:sz w:val="32"/>
-          <w:szCs w:val="32"/>
-        </w:rPr>
-        <w:t>input</w:t>
-      </w:r>
-      <w:r>
-        <w:rPr>
-          <w:b/>
-          <w:bCs/>
-          <w:sz w:val="32"/>
-          <w:szCs w:val="32"/>
-        </w:rPr>
-        <w:t xml:space="preserve"> &gt;</w:t>
-      </w:r>
-    </w:p>
-    <w:p>
-      <w:pPr>
-        <w:jc w:val="both"/>
-        <w:rPr>
-          <w:sz w:val="26"/>
-          <w:szCs w:val="26"/>
-        </w:rPr>
-      </w:pPr>
-      <w:r>
-        <w:rPr>
-          <w:sz w:val="26"/>
-          <w:szCs w:val="26"/>
-        </w:rPr>
-        <w:tab/>
-        <w:t>É um campo na tela onde o usuário poderá colocar infirmações.</w:t>
-      </w:r>
-    </w:p>
-    <w:p>
-      <w:pPr>
-        <w:jc w:val="both"/>
-        <w:rPr>
-          <w:sz w:val="26"/>
-          <w:szCs w:val="26"/>
-        </w:rPr>
-      </w:pPr>
-    </w:p>
-    <w:p>
-      <w:pPr>
-        <w:jc w:val="both"/>
-        <w:rPr>
           <w:sz w:val="32"/>
           <w:szCs w:val="32"/>
         </w:rPr>
@@ -671,6 +620,7 @@
           <w:szCs w:val="26"/>
         </w:rPr>
       </w:pPr>
+      <w:proofErr w:type="spellStart"/>
       <w:r>
         <w:rPr>
           <w:b/>
@@ -680,6 +630,7 @@
         </w:rPr>
         <w:t>Action</w:t>
       </w:r>
+      <w:proofErr w:type="spellEnd"/>
       <w:r>
         <w:rPr>
           <w:sz w:val="26"/>
@@ -722,6 +673,7 @@
           <w:szCs w:val="26"/>
         </w:rPr>
       </w:pPr>
+      <w:proofErr w:type="spellStart"/>
       <w:r>
         <w:rPr>
           <w:b/>
@@ -731,6 +683,7 @@
         </w:rPr>
         <w:t>Method</w:t>
       </w:r>
+      <w:proofErr w:type="spellEnd"/>
       <w:r>
         <w:rPr>
           <w:sz w:val="26"/>
@@ -738,6 +691,7 @@
         </w:rPr>
         <w:t xml:space="preserve"> = possui 2 valores “</w:t>
       </w:r>
+      <w:proofErr w:type="spellStart"/>
       <w:r>
         <w:rPr>
           <w:b/>
@@ -747,6 +701,7 @@
         </w:rPr>
         <w:t>gest</w:t>
       </w:r>
+      <w:proofErr w:type="spellEnd"/>
       <w:r>
         <w:rPr>
           <w:sz w:val="26"/>
@@ -805,7 +760,37 @@
           <w:sz w:val="26"/>
           <w:szCs w:val="26"/>
         </w:rPr>
-        <w:t>utilizando o method get, ao clicar no botão de enviar as informações do formulário, ele enviar as informações pela URL</w:t>
+        <w:t xml:space="preserve">utilizando o </w:t>
+      </w:r>
+      <w:proofErr w:type="spellStart"/>
+      <w:r>
+        <w:rPr>
+          <w:sz w:val="26"/>
+          <w:szCs w:val="26"/>
+        </w:rPr>
+        <w:t>method</w:t>
+      </w:r>
+      <w:proofErr w:type="spellEnd"/>
+      <w:r>
+        <w:rPr>
+          <w:sz w:val="26"/>
+          <w:szCs w:val="26"/>
+        </w:rPr>
+        <w:t xml:space="preserve"> get, ao clicar no botão de enviar as informações do formulário, ele envia</w:t>
+      </w:r>
+      <w:r>
+        <w:rPr>
+          <w:sz w:val="26"/>
+          <w:szCs w:val="26"/>
+        </w:rPr>
+        <w:t>rá</w:t>
+      </w:r>
+      <w:r>
+        <w:rPr>
+          <w:sz w:val="26"/>
+          <w:szCs w:val="26"/>
+        </w:rPr>
+        <w:t xml:space="preserve"> as informações pela URL</w:t>
       </w:r>
     </w:p>
     <w:p>
@@ -828,47 +813,63 @@
           <w:sz w:val="26"/>
           <w:szCs w:val="26"/>
         </w:rPr>
+        <w:t xml:space="preserve">Post: </w:t>
+      </w:r>
+      <w:r>
+        <w:rPr>
+          <w:sz w:val="26"/>
+          <w:szCs w:val="26"/>
+        </w:rPr>
+        <w:t xml:space="preserve"> envia informações do formulário, sendo primeiro passo mandar uma requisição para o servidor, e esse corpo da requisição (body do servidor) vai estar embutido as informações. Assim, as informações não vão aparecer no endereço (</w:t>
+      </w:r>
+      <w:proofErr w:type="spellStart"/>
+      <w:r>
+        <w:rPr>
+          <w:sz w:val="26"/>
+          <w:szCs w:val="26"/>
+        </w:rPr>
+        <w:t>url</w:t>
+      </w:r>
+      <w:proofErr w:type="spellEnd"/>
+      <w:r>
+        <w:rPr>
+          <w:sz w:val="26"/>
+          <w:szCs w:val="26"/>
+        </w:rPr>
+        <w:t>).</w:t>
+      </w:r>
+    </w:p>
+    <w:p>
+      <w:pPr>
+        <w:pStyle w:val="PargrafodaLista"/>
+        <w:ind w:left="1440"/>
+        <w:jc w:val="both"/>
+        <w:rPr>
+          <w:b/>
+          <w:bCs/>
+          <w:sz w:val="26"/>
+          <w:szCs w:val="26"/>
+        </w:rPr>
+      </w:pPr>
+    </w:p>
+    <w:p>
+      <w:pPr>
+        <w:pStyle w:val="PargrafodaLista"/>
+        <w:ind w:left="1440"/>
+        <w:jc w:val="both"/>
+        <w:rPr>
+          <w:sz w:val="26"/>
+          <w:szCs w:val="26"/>
+        </w:rPr>
+      </w:pPr>
+      <w:r>
+        <w:rPr>
+          <w:b/>
+          <w:bCs/>
+          <w:sz w:val="26"/>
+          <w:szCs w:val="26"/>
+        </w:rPr>
         <w:lastRenderedPageBreak/>
-        <w:t xml:space="preserve">Post: </w:t>
-      </w:r>
-      <w:r>
-        <w:rPr>
-          <w:sz w:val="26"/>
-          <w:szCs w:val="26"/>
-        </w:rPr>
-        <w:t xml:space="preserve"> envia informações do formulário, sendo primeiro passo mandar uma requisição para o servidor, e esse corpo da requisição (body do servidor) vai estar embutido as informações. Assim, as informações não vão aparecer no endereço (url).</w:t>
-      </w:r>
-    </w:p>
-    <w:p>
-      <w:pPr>
-        <w:pStyle w:val="PargrafodaLista"/>
-        <w:ind w:left="1440"/>
-        <w:jc w:val="both"/>
-        <w:rPr>
-          <w:b/>
-          <w:bCs/>
-          <w:sz w:val="26"/>
-          <w:szCs w:val="26"/>
-        </w:rPr>
-      </w:pPr>
-    </w:p>
-    <w:p>
-      <w:pPr>
-        <w:pStyle w:val="PargrafodaLista"/>
-        <w:ind w:left="1440"/>
-        <w:jc w:val="both"/>
-        <w:rPr>
-          <w:sz w:val="26"/>
-          <w:szCs w:val="26"/>
-        </w:rPr>
-      </w:pPr>
-      <w:r>
-        <w:rPr>
-          <w:b/>
-          <w:bCs/>
-          <w:sz w:val="26"/>
-          <w:szCs w:val="26"/>
-        </w:rPr>
         <w:t>Obs. Assim o método post se torna mais seguro para enviar as informações mais sensíveis.</w:t>
       </w:r>
     </w:p>
@@ -933,6 +934,7 @@
         </w:rPr>
         <w:t>” e o “</w:t>
       </w:r>
+      <w:proofErr w:type="spellStart"/>
       <w:r>
         <w:rPr>
           <w:b/>
@@ -942,6 +944,7 @@
         </w:rPr>
         <w:t>on</w:t>
       </w:r>
+      <w:proofErr w:type="spellEnd"/>
       <w:r>
         <w:rPr>
           <w:sz w:val="26"/>
@@ -963,12 +966,21 @@
           <w:szCs w:val="26"/>
         </w:rPr>
       </w:pPr>
-      <w:r>
-        <w:rPr>
-          <w:sz w:val="26"/>
-          <w:szCs w:val="26"/>
-        </w:rPr>
-        <w:t>On – deixa ativado o autocomplete.</w:t>
+      <w:proofErr w:type="spellStart"/>
+      <w:r>
+        <w:rPr>
+          <w:sz w:val="26"/>
+          <w:szCs w:val="26"/>
+        </w:rPr>
+        <w:t>On</w:t>
+      </w:r>
+      <w:proofErr w:type="spellEnd"/>
+      <w:r>
+        <w:rPr>
+          <w:sz w:val="26"/>
+          <w:szCs w:val="26"/>
+        </w:rPr>
+        <w:t xml:space="preserve"> – deixa ativado o autocomplete.</w:t>
       </w:r>
     </w:p>
     <w:p>
@@ -1014,14 +1026,25 @@
           <w:szCs w:val="26"/>
         </w:rPr>
       </w:pPr>
-      <w:r>
-        <w:rPr>
-          <w:b/>
-          <w:bCs/>
-          <w:sz w:val="26"/>
-          <w:szCs w:val="26"/>
-        </w:rPr>
-        <w:t>On + alguma coisa</w:t>
+      <w:proofErr w:type="spellStart"/>
+      <w:r>
+        <w:rPr>
+          <w:b/>
+          <w:bCs/>
+          <w:sz w:val="26"/>
+          <w:szCs w:val="26"/>
+        </w:rPr>
+        <w:t>On</w:t>
+      </w:r>
+      <w:proofErr w:type="spellEnd"/>
+      <w:r>
+        <w:rPr>
+          <w:b/>
+          <w:bCs/>
+          <w:sz w:val="26"/>
+          <w:szCs w:val="26"/>
+        </w:rPr>
+        <w:t xml:space="preserve"> + alguma coisa</w:t>
       </w:r>
       <w:r>
         <w:rPr>
@@ -1035,8 +1058,25 @@
           <w:sz w:val="26"/>
           <w:szCs w:val="26"/>
         </w:rPr>
-        <w:t>no HTML tudo que possui “on”, significa evento e no formulário usa-se mais o “</w:t>
-      </w:r>
+        <w:t>no HTML tudo que possui “</w:t>
+      </w:r>
+      <w:proofErr w:type="spellStart"/>
+      <w:r>
+        <w:rPr>
+          <w:sz w:val="26"/>
+          <w:szCs w:val="26"/>
+        </w:rPr>
+        <w:t>on</w:t>
+      </w:r>
+      <w:proofErr w:type="spellEnd"/>
+      <w:r>
+        <w:rPr>
+          <w:sz w:val="26"/>
+          <w:szCs w:val="26"/>
+        </w:rPr>
+        <w:t>”, significa evento e no formulário usa-se mais o “</w:t>
+      </w:r>
+      <w:proofErr w:type="spellStart"/>
       <w:r>
         <w:rPr>
           <w:b/>
@@ -1046,43 +1086,2133 @@
         </w:rPr>
         <w:t>onsubmit</w:t>
       </w:r>
-      <w:r>
-        <w:rPr>
-          <w:sz w:val="26"/>
-          <w:szCs w:val="26"/>
-        </w:rPr>
-        <w:t>”, nele será embutido um código JavaScript. O onsubmit é quando se clica no botão de enviar o que ele fará depois? Assim, no JavaScript é onde estará determinado sua reaçõa.</w:t>
-      </w:r>
-    </w:p>
-    <w:p>
-      <w:pPr>
-        <w:jc w:val="both"/>
-        <w:rPr>
-          <w:sz w:val="26"/>
-          <w:szCs w:val="26"/>
-        </w:rPr>
-      </w:pPr>
-    </w:p>
-    <w:p>
-      <w:pPr>
-        <w:jc w:val="both"/>
-        <w:rPr>
-          <w:sz w:val="26"/>
-          <w:szCs w:val="26"/>
-        </w:rPr>
-      </w:pPr>
-    </w:p>
-    <w:p>
-      <w:pPr>
-        <w:jc w:val="both"/>
-        <w:rPr>
-          <w:sz w:val="26"/>
-          <w:szCs w:val="26"/>
-        </w:rPr>
-      </w:pPr>
-    </w:p>
-    <w:p>
-      <w:pPr>
+      <w:proofErr w:type="spellEnd"/>
+      <w:r>
+        <w:rPr>
+          <w:sz w:val="26"/>
+          <w:szCs w:val="26"/>
+        </w:rPr>
+        <w:t xml:space="preserve">”, nele será embutido um código </w:t>
+      </w:r>
+      <w:proofErr w:type="spellStart"/>
+      <w:r>
+        <w:rPr>
+          <w:sz w:val="26"/>
+          <w:szCs w:val="26"/>
+        </w:rPr>
+        <w:t>JavaScript</w:t>
+      </w:r>
+      <w:proofErr w:type="spellEnd"/>
+      <w:r>
+        <w:rPr>
+          <w:sz w:val="26"/>
+          <w:szCs w:val="26"/>
+        </w:rPr>
+        <w:t xml:space="preserve">. O </w:t>
+      </w:r>
+      <w:proofErr w:type="spellStart"/>
+      <w:r>
+        <w:rPr>
+          <w:sz w:val="26"/>
+          <w:szCs w:val="26"/>
+        </w:rPr>
+        <w:t>onsubmit</w:t>
+      </w:r>
+      <w:proofErr w:type="spellEnd"/>
+      <w:r>
+        <w:rPr>
+          <w:sz w:val="26"/>
+          <w:szCs w:val="26"/>
+        </w:rPr>
+        <w:t xml:space="preserve"> é quando se clica no botão de enviar</w:t>
+      </w:r>
+      <w:r>
+        <w:rPr>
+          <w:sz w:val="26"/>
+          <w:szCs w:val="26"/>
+        </w:rPr>
+        <w:t xml:space="preserve"> e</w:t>
+      </w:r>
+      <w:r>
+        <w:rPr>
+          <w:sz w:val="26"/>
+          <w:szCs w:val="26"/>
+        </w:rPr>
+        <w:t xml:space="preserve"> o que ele fará depois? Assim, no </w:t>
+      </w:r>
+      <w:proofErr w:type="spellStart"/>
+      <w:r>
+        <w:rPr>
+          <w:sz w:val="26"/>
+          <w:szCs w:val="26"/>
+        </w:rPr>
+        <w:t>JavaScript</w:t>
+      </w:r>
+      <w:proofErr w:type="spellEnd"/>
+      <w:r>
+        <w:rPr>
+          <w:sz w:val="26"/>
+          <w:szCs w:val="26"/>
+        </w:rPr>
+        <w:t xml:space="preserve"> é onde estará determinado sua </w:t>
+      </w:r>
+      <w:r>
+        <w:rPr>
+          <w:sz w:val="26"/>
+          <w:szCs w:val="26"/>
+        </w:rPr>
+        <w:t>reação</w:t>
+      </w:r>
+      <w:r>
+        <w:rPr>
+          <w:sz w:val="26"/>
+          <w:szCs w:val="26"/>
+        </w:rPr>
+        <w:t>.</w:t>
+      </w:r>
+    </w:p>
+    <w:p>
+      <w:pPr>
+        <w:jc w:val="both"/>
+        <w:rPr>
+          <w:sz w:val="26"/>
+          <w:szCs w:val="26"/>
+        </w:rPr>
+      </w:pPr>
+    </w:p>
+    <w:p>
+      <w:pPr>
+        <w:jc w:val="both"/>
+        <w:rPr>
+          <w:sz w:val="26"/>
+          <w:szCs w:val="26"/>
+        </w:rPr>
+      </w:pPr>
+    </w:p>
+    <w:p>
+      <w:pPr>
+        <w:jc w:val="both"/>
+        <w:rPr>
+          <w:b/>
+          <w:bCs/>
+          <w:sz w:val="32"/>
+          <w:szCs w:val="32"/>
+        </w:rPr>
+      </w:pPr>
+      <w:r>
+        <w:rPr>
+          <w:sz w:val="32"/>
+          <w:szCs w:val="32"/>
+        </w:rPr>
+        <w:t xml:space="preserve">Tag </w:t>
+      </w:r>
+      <w:r>
+        <w:rPr>
+          <w:b/>
+          <w:bCs/>
+          <w:sz w:val="32"/>
+          <w:szCs w:val="32"/>
+        </w:rPr>
+        <w:t xml:space="preserve">&lt; </w:t>
+      </w:r>
+      <w:r>
+        <w:rPr>
+          <w:b/>
+          <w:bCs/>
+          <w:sz w:val="32"/>
+          <w:szCs w:val="32"/>
+        </w:rPr>
+        <w:t>input</w:t>
+      </w:r>
+      <w:r>
+        <w:rPr>
+          <w:b/>
+          <w:bCs/>
+          <w:sz w:val="32"/>
+          <w:szCs w:val="32"/>
+        </w:rPr>
+        <w:t xml:space="preserve"> &gt;</w:t>
+      </w:r>
+    </w:p>
+    <w:p>
+      <w:pPr>
+        <w:jc w:val="both"/>
+        <w:rPr>
+          <w:sz w:val="26"/>
+          <w:szCs w:val="26"/>
+        </w:rPr>
+      </w:pPr>
+      <w:r>
+        <w:rPr>
+          <w:sz w:val="26"/>
+          <w:szCs w:val="26"/>
+        </w:rPr>
+        <w:tab/>
+        <w:t>É um campo na tela onde o usuário poderá colocar informações, ou seja, inserir valores.</w:t>
+      </w:r>
+    </w:p>
+    <w:p>
+      <w:pPr>
+        <w:jc w:val="both"/>
+        <w:rPr>
+          <w:sz w:val="26"/>
+          <w:szCs w:val="26"/>
+        </w:rPr>
+      </w:pPr>
+      <w:r>
+        <w:rPr>
+          <w:sz w:val="26"/>
+          <w:szCs w:val="26"/>
+        </w:rPr>
+        <w:t>Obs. por conta de compatibilidade entre navegadores, tem alguns tipos de inputs que não irão funcionar.</w:t>
+      </w:r>
+    </w:p>
+    <w:p>
+      <w:pPr>
+        <w:jc w:val="both"/>
+        <w:rPr>
+          <w:sz w:val="26"/>
+          <w:szCs w:val="26"/>
+        </w:rPr>
+      </w:pPr>
+      <w:r>
+        <w:rPr>
+          <w:sz w:val="26"/>
+          <w:szCs w:val="26"/>
+        </w:rPr>
+        <w:t>O input possui vários tipos e valores:</w:t>
+      </w:r>
+    </w:p>
+    <w:p>
+      <w:pPr>
+        <w:pStyle w:val="PargrafodaLista"/>
+        <w:numPr>
+          <w:ilvl w:val="0"/>
+          <w:numId w:val="1"/>
+        </w:numPr>
+        <w:jc w:val="both"/>
+        <w:rPr>
+          <w:sz w:val="26"/>
+          <w:szCs w:val="26"/>
+        </w:rPr>
+      </w:pPr>
+      <w:r>
+        <w:rPr>
+          <w:sz w:val="26"/>
+          <w:szCs w:val="26"/>
+        </w:rPr>
+        <w:t xml:space="preserve">&lt; input </w:t>
+      </w:r>
+      <w:r>
+        <w:rPr>
+          <w:b/>
+          <w:bCs/>
+          <w:sz w:val="26"/>
+          <w:szCs w:val="26"/>
+        </w:rPr>
+        <w:t>type</w:t>
+      </w:r>
+      <w:r>
+        <w:rPr>
+          <w:b/>
+          <w:bCs/>
+          <w:sz w:val="26"/>
+          <w:szCs w:val="26"/>
+        </w:rPr>
+        <w:t xml:space="preserve"> =”</w:t>
+      </w:r>
+      <w:proofErr w:type="spellStart"/>
+      <w:r>
+        <w:rPr>
+          <w:b/>
+          <w:bCs/>
+          <w:sz w:val="26"/>
+          <w:szCs w:val="26"/>
+        </w:rPr>
+        <w:t>text</w:t>
+      </w:r>
+      <w:proofErr w:type="spellEnd"/>
+      <w:r>
+        <w:rPr>
+          <w:b/>
+          <w:bCs/>
+          <w:sz w:val="26"/>
+          <w:szCs w:val="26"/>
+        </w:rPr>
+        <w:t>”</w:t>
+      </w:r>
+      <w:r>
+        <w:rPr>
+          <w:sz w:val="26"/>
+          <w:szCs w:val="26"/>
+        </w:rPr>
+        <w:t xml:space="preserve"> /&gt; - é um ca</w:t>
+      </w:r>
+      <w:r>
+        <w:rPr>
+          <w:sz w:val="26"/>
+          <w:szCs w:val="26"/>
+        </w:rPr>
+        <w:t>mpo texto</w:t>
+      </w:r>
+    </w:p>
+    <w:p>
+      <w:pPr>
+        <w:pStyle w:val="PargrafodaLista"/>
+        <w:jc w:val="both"/>
+        <w:rPr>
+          <w:sz w:val="26"/>
+          <w:szCs w:val="26"/>
+        </w:rPr>
+      </w:pPr>
+    </w:p>
+    <w:p>
+      <w:pPr>
+        <w:pStyle w:val="PargrafodaLista"/>
+        <w:numPr>
+          <w:ilvl w:val="0"/>
+          <w:numId w:val="1"/>
+        </w:numPr>
+        <w:jc w:val="both"/>
+        <w:rPr>
+          <w:sz w:val="26"/>
+          <w:szCs w:val="26"/>
+        </w:rPr>
+      </w:pPr>
+      <w:r>
+        <w:rPr>
+          <w:sz w:val="26"/>
+          <w:szCs w:val="26"/>
+        </w:rPr>
+        <w:t xml:space="preserve">&lt; input </w:t>
+      </w:r>
+      <w:r>
+        <w:rPr>
+          <w:b/>
+          <w:bCs/>
+          <w:sz w:val="26"/>
+          <w:szCs w:val="26"/>
+        </w:rPr>
+        <w:t>type=”</w:t>
+      </w:r>
+      <w:proofErr w:type="spellStart"/>
+      <w:r>
+        <w:rPr>
+          <w:b/>
+          <w:bCs/>
+          <w:sz w:val="26"/>
+          <w:szCs w:val="26"/>
+        </w:rPr>
+        <w:t>number</w:t>
+      </w:r>
+      <w:proofErr w:type="spellEnd"/>
+      <w:r>
+        <w:rPr>
+          <w:b/>
+          <w:bCs/>
+          <w:sz w:val="26"/>
+          <w:szCs w:val="26"/>
+        </w:rPr>
+        <w:t>”</w:t>
+      </w:r>
+      <w:r>
+        <w:rPr>
+          <w:sz w:val="26"/>
+          <w:szCs w:val="26"/>
+        </w:rPr>
+        <w:t xml:space="preserve"> /&gt; - que por sua</w:t>
+      </w:r>
+      <w:r>
+        <w:rPr>
+          <w:sz w:val="26"/>
+          <w:szCs w:val="26"/>
+        </w:rPr>
+        <w:t xml:space="preserve"> vez possui atributo </w:t>
+      </w:r>
+      <w:r>
+        <w:rPr>
+          <w:b/>
+          <w:bCs/>
+          <w:sz w:val="26"/>
+          <w:szCs w:val="26"/>
+        </w:rPr>
+        <w:t>min =”0”</w:t>
+      </w:r>
+      <w:r>
+        <w:rPr>
+          <w:sz w:val="26"/>
+          <w:szCs w:val="26"/>
+        </w:rPr>
+        <w:t xml:space="preserve"> e </w:t>
+      </w:r>
+      <w:proofErr w:type="spellStart"/>
+      <w:r>
+        <w:rPr>
+          <w:b/>
+          <w:bCs/>
+          <w:sz w:val="26"/>
+          <w:szCs w:val="26"/>
+        </w:rPr>
+        <w:t>max</w:t>
+      </w:r>
+      <w:proofErr w:type="spellEnd"/>
+      <w:r>
+        <w:rPr>
+          <w:b/>
+          <w:bCs/>
+          <w:sz w:val="26"/>
+          <w:szCs w:val="26"/>
+        </w:rPr>
+        <w:t>=”99”,</w:t>
+      </w:r>
+      <w:r>
+        <w:rPr>
+          <w:sz w:val="26"/>
+          <w:szCs w:val="26"/>
+        </w:rPr>
+        <w:t xml:space="preserve"> que delimita o range. </w:t>
+      </w:r>
+    </w:p>
+    <w:p>
+      <w:pPr>
+        <w:pStyle w:val="PargrafodaLista"/>
+        <w:numPr>
+          <w:ilvl w:val="1"/>
+          <w:numId w:val="1"/>
+        </w:numPr>
+        <w:jc w:val="both"/>
+        <w:rPr>
+          <w:sz w:val="26"/>
+          <w:szCs w:val="26"/>
+        </w:rPr>
+      </w:pPr>
+      <w:r>
+        <w:rPr>
+          <w:sz w:val="26"/>
+          <w:szCs w:val="26"/>
+        </w:rPr>
+        <w:t xml:space="preserve">Como também o atributo </w:t>
+      </w:r>
+      <w:proofErr w:type="spellStart"/>
+      <w:r>
+        <w:rPr>
+          <w:b/>
+          <w:bCs/>
+          <w:sz w:val="26"/>
+          <w:szCs w:val="26"/>
+        </w:rPr>
+        <w:t>step</w:t>
+      </w:r>
+      <w:proofErr w:type="spellEnd"/>
+      <w:r>
+        <w:rPr>
+          <w:b/>
+          <w:bCs/>
+          <w:sz w:val="26"/>
+          <w:szCs w:val="26"/>
+        </w:rPr>
+        <w:t>=”5”</w:t>
+      </w:r>
+      <w:r>
+        <w:rPr>
+          <w:sz w:val="26"/>
+          <w:szCs w:val="26"/>
+        </w:rPr>
+        <w:t xml:space="preserve"> que é o quanto será contado por vez que clicar par aumentar ou diminuir.</w:t>
+      </w:r>
+    </w:p>
+    <w:p>
+      <w:pPr>
+        <w:jc w:val="both"/>
+        <w:rPr>
+          <w:sz w:val="26"/>
+          <w:szCs w:val="26"/>
+          <w:lang w:val="en-US"/>
+        </w:rPr>
+      </w:pPr>
+      <w:proofErr w:type="spellStart"/>
+      <w:r>
+        <w:rPr>
+          <w:sz w:val="26"/>
+          <w:szCs w:val="26"/>
+          <w:lang w:val="en-US"/>
+        </w:rPr>
+        <w:t>Exemplo</w:t>
+      </w:r>
+      <w:proofErr w:type="spellEnd"/>
+      <w:r>
+        <w:rPr>
+          <w:sz w:val="26"/>
+          <w:szCs w:val="26"/>
+          <w:lang w:val="en-US"/>
+        </w:rPr>
+        <w:t>:</w:t>
+      </w:r>
+    </w:p>
+    <w:p>
+      <w:pPr>
+        <w:jc w:val="both"/>
+        <w:rPr>
+          <w:sz w:val="26"/>
+          <w:szCs w:val="26"/>
+          <w:lang w:val="en-US"/>
+        </w:rPr>
+      </w:pPr>
+      <w:proofErr w:type="spellStart"/>
+      <w:r>
+        <w:rPr>
+          <w:sz w:val="26"/>
+          <w:szCs w:val="26"/>
+          <w:lang w:val="en-US"/>
+        </w:rPr>
+        <w:t>Idade</w:t>
+      </w:r>
+      <w:proofErr w:type="spellEnd"/>
+      <w:r>
+        <w:rPr>
+          <w:sz w:val="26"/>
+          <w:szCs w:val="26"/>
+          <w:lang w:val="en-US"/>
+        </w:rPr>
+        <w:t>: &lt;input type="number" name="age" min="0" max ="140" step="10" /&gt;</w:t>
+      </w:r>
+    </w:p>
+    <w:p>
+      <w:pPr>
+        <w:jc w:val="both"/>
+        <w:rPr>
+          <w:sz w:val="26"/>
+          <w:szCs w:val="26"/>
+          <w:lang w:val="en-US"/>
+        </w:rPr>
+      </w:pPr>
+    </w:p>
+    <w:p>
+      <w:pPr>
+        <w:pStyle w:val="PargrafodaLista"/>
+        <w:numPr>
+          <w:ilvl w:val="0"/>
+          <w:numId w:val="1"/>
+        </w:numPr>
+        <w:jc w:val="both"/>
+        <w:rPr>
+          <w:sz w:val="26"/>
+          <w:szCs w:val="26"/>
+          <w:lang w:val="en-US"/>
+        </w:rPr>
+      </w:pPr>
+      <w:r>
+        <w:rPr>
+          <w:sz w:val="26"/>
+          <w:szCs w:val="26"/>
+          <w:lang w:val="en-US"/>
+        </w:rPr>
+        <w:t xml:space="preserve">&lt; input </w:t>
+      </w:r>
+      <w:r>
+        <w:rPr>
+          <w:b/>
+          <w:bCs/>
+          <w:sz w:val="26"/>
+          <w:szCs w:val="26"/>
+          <w:lang w:val="en-US"/>
+        </w:rPr>
+        <w:t>type</w:t>
+      </w:r>
+      <w:proofErr w:type="gramStart"/>
+      <w:r>
+        <w:rPr>
+          <w:b/>
+          <w:bCs/>
+          <w:sz w:val="26"/>
+          <w:szCs w:val="26"/>
+          <w:lang w:val="en-US"/>
+        </w:rPr>
+        <w:t>=”button</w:t>
+      </w:r>
+      <w:proofErr w:type="gramEnd"/>
+      <w:r>
+        <w:rPr>
+          <w:b/>
+          <w:bCs/>
+          <w:sz w:val="26"/>
+          <w:szCs w:val="26"/>
+          <w:lang w:val="en-US"/>
+        </w:rPr>
+        <w:t>”</w:t>
+      </w:r>
+      <w:r>
+        <w:rPr>
+          <w:sz w:val="26"/>
+          <w:szCs w:val="26"/>
+          <w:lang w:val="en-US"/>
+        </w:rPr>
+        <w:t xml:space="preserve"> /&gt; button </w:t>
+      </w:r>
+      <w:proofErr w:type="spellStart"/>
+      <w:r>
+        <w:rPr>
+          <w:sz w:val="26"/>
+          <w:szCs w:val="26"/>
+          <w:lang w:val="en-US"/>
+        </w:rPr>
+        <w:t>possui</w:t>
+      </w:r>
+      <w:proofErr w:type="spellEnd"/>
+      <w:r>
+        <w:rPr>
+          <w:sz w:val="26"/>
+          <w:szCs w:val="26"/>
+          <w:lang w:val="en-US"/>
+        </w:rPr>
+        <w:t xml:space="preserve"> 2 </w:t>
+      </w:r>
+      <w:proofErr w:type="spellStart"/>
+      <w:r>
+        <w:rPr>
+          <w:sz w:val="26"/>
+          <w:szCs w:val="26"/>
+          <w:lang w:val="en-US"/>
+        </w:rPr>
+        <w:t>for</w:t>
+      </w:r>
+      <w:r>
+        <w:rPr>
+          <w:sz w:val="26"/>
+          <w:szCs w:val="26"/>
+          <w:lang w:val="en-US"/>
+        </w:rPr>
+        <w:t>mas</w:t>
+      </w:r>
+      <w:proofErr w:type="spellEnd"/>
+      <w:r>
+        <w:rPr>
+          <w:sz w:val="26"/>
+          <w:szCs w:val="26"/>
+          <w:lang w:val="en-US"/>
+        </w:rPr>
+        <w:t>:</w:t>
+      </w:r>
+    </w:p>
+    <w:p>
+      <w:pPr>
+        <w:pStyle w:val="PargrafodaLista"/>
+        <w:numPr>
+          <w:ilvl w:val="1"/>
+          <w:numId w:val="1"/>
+        </w:numPr>
+        <w:jc w:val="both"/>
+        <w:rPr>
+          <w:sz w:val="26"/>
+          <w:szCs w:val="26"/>
+        </w:rPr>
+      </w:pPr>
+      <w:r>
+        <w:rPr>
+          <w:sz w:val="26"/>
+          <w:szCs w:val="26"/>
+        </w:rPr>
+        <w:lastRenderedPageBreak/>
+        <w:t xml:space="preserve">Possui value=”Enviar” – mas semanticamente </w:t>
+      </w:r>
+      <w:r>
+        <w:rPr>
+          <w:sz w:val="26"/>
+          <w:szCs w:val="26"/>
+        </w:rPr>
+        <w:t>coloca-se a tag &lt;</w:t>
+      </w:r>
+      <w:proofErr w:type="spellStart"/>
+      <w:r>
+        <w:rPr>
+          <w:sz w:val="26"/>
+          <w:szCs w:val="26"/>
+        </w:rPr>
+        <w:t>button</w:t>
+      </w:r>
+      <w:proofErr w:type="spellEnd"/>
+      <w:r>
+        <w:rPr>
+          <w:sz w:val="26"/>
+          <w:szCs w:val="26"/>
+        </w:rPr>
+        <w:t>&gt;Enviar&lt;/</w:t>
+      </w:r>
+      <w:proofErr w:type="spellStart"/>
+      <w:r>
+        <w:rPr>
+          <w:sz w:val="26"/>
+          <w:szCs w:val="26"/>
+        </w:rPr>
+        <w:t>button</w:t>
+      </w:r>
+      <w:proofErr w:type="spellEnd"/>
+      <w:r>
+        <w:rPr>
+          <w:sz w:val="26"/>
+          <w:szCs w:val="26"/>
+        </w:rPr>
+        <w:t>&gt;</w:t>
+      </w:r>
+    </w:p>
+    <w:p>
+      <w:pPr>
+        <w:ind w:left="1080"/>
+        <w:jc w:val="both"/>
+        <w:rPr>
+          <w:sz w:val="26"/>
+          <w:szCs w:val="26"/>
+          <w:lang w:val="en-US"/>
+        </w:rPr>
+      </w:pPr>
+      <w:proofErr w:type="spellStart"/>
+      <w:r>
+        <w:rPr>
+          <w:sz w:val="26"/>
+          <w:szCs w:val="26"/>
+          <w:lang w:val="en-US"/>
+        </w:rPr>
+        <w:t>Ou</w:t>
+      </w:r>
+      <w:proofErr w:type="spellEnd"/>
+      <w:r>
+        <w:rPr>
+          <w:sz w:val="26"/>
+          <w:szCs w:val="26"/>
+          <w:lang w:val="en-US"/>
+        </w:rPr>
+        <w:t>: &lt;input type="button" value="</w:t>
+      </w:r>
+      <w:proofErr w:type="spellStart"/>
+      <w:r>
+        <w:rPr>
+          <w:sz w:val="26"/>
+          <w:szCs w:val="26"/>
+          <w:lang w:val="en-US"/>
+        </w:rPr>
+        <w:t>Enviar</w:t>
+      </w:r>
+      <w:proofErr w:type="spellEnd"/>
+      <w:r>
+        <w:rPr>
+          <w:sz w:val="26"/>
+          <w:szCs w:val="26"/>
+          <w:lang w:val="en-US"/>
+        </w:rPr>
+        <w:t>"/&gt;</w:t>
+      </w:r>
+    </w:p>
+    <w:p>
+      <w:pPr>
+        <w:ind w:left="1080"/>
+        <w:jc w:val="both"/>
+        <w:rPr>
+          <w:sz w:val="26"/>
+          <w:szCs w:val="26"/>
+          <w:lang w:val="en-US"/>
+        </w:rPr>
+      </w:pPr>
+    </w:p>
+    <w:p>
+      <w:pPr>
+        <w:jc w:val="both"/>
+        <w:rPr>
+          <w:sz w:val="26"/>
+          <w:szCs w:val="26"/>
+        </w:rPr>
+      </w:pPr>
+      <w:r>
+        <w:rPr>
+          <w:sz w:val="26"/>
+          <w:szCs w:val="26"/>
+        </w:rPr>
+        <w:t>Obs. Em termos de função e</w:t>
+      </w:r>
+      <w:r>
+        <w:rPr>
+          <w:sz w:val="26"/>
+          <w:szCs w:val="26"/>
+        </w:rPr>
+        <w:t>les fazem a mesma coisa. Mas em termos de semântica ao se olhar a tag &lt;</w:t>
+      </w:r>
+      <w:proofErr w:type="spellStart"/>
+      <w:r>
+        <w:rPr>
+          <w:sz w:val="26"/>
+          <w:szCs w:val="26"/>
+        </w:rPr>
+        <w:t>button</w:t>
+      </w:r>
+      <w:proofErr w:type="spellEnd"/>
+      <w:r>
+        <w:rPr>
+          <w:sz w:val="26"/>
+          <w:szCs w:val="26"/>
+        </w:rPr>
+        <w:t xml:space="preserve">&gt; já se sabe que é um botão. E que por sua vez a tag </w:t>
+      </w:r>
+      <w:proofErr w:type="spellStart"/>
+      <w:r>
+        <w:rPr>
+          <w:sz w:val="26"/>
+          <w:szCs w:val="26"/>
+        </w:rPr>
+        <w:t>button</w:t>
+      </w:r>
+      <w:proofErr w:type="spellEnd"/>
+      <w:r>
+        <w:rPr>
+          <w:sz w:val="26"/>
+          <w:szCs w:val="26"/>
+        </w:rPr>
+        <w:t xml:space="preserve"> terá seus próprios atributos, ou seja, tipos de botões.</w:t>
+      </w:r>
+    </w:p>
+    <w:p>
+      <w:pPr>
+        <w:jc w:val="both"/>
+        <w:rPr>
+          <w:sz w:val="26"/>
+          <w:szCs w:val="26"/>
+        </w:rPr>
+      </w:pPr>
+    </w:p>
+    <w:p>
+      <w:pPr>
+        <w:pStyle w:val="PargrafodaLista"/>
+        <w:numPr>
+          <w:ilvl w:val="0"/>
+          <w:numId w:val="1"/>
+        </w:numPr>
+        <w:jc w:val="both"/>
+        <w:rPr>
+          <w:sz w:val="26"/>
+          <w:szCs w:val="26"/>
+        </w:rPr>
+      </w:pPr>
+      <w:r>
+        <w:rPr>
+          <w:sz w:val="26"/>
+          <w:szCs w:val="26"/>
+        </w:rPr>
+        <w:t xml:space="preserve">&lt; input </w:t>
+      </w:r>
+      <w:r>
+        <w:rPr>
+          <w:b/>
+          <w:bCs/>
+          <w:sz w:val="26"/>
+          <w:szCs w:val="26"/>
+        </w:rPr>
+        <w:t>type=”range”</w:t>
+      </w:r>
+      <w:r>
+        <w:rPr>
+          <w:sz w:val="26"/>
+          <w:szCs w:val="26"/>
+        </w:rPr>
+        <w:t xml:space="preserve"> /&gt; - ele cria um campo scroll (tipo rolagem que serve para aumentar ou diminuir, mudar de cor por exemplo).</w:t>
+      </w:r>
+      <w:r>
+        <w:rPr>
+          <w:sz w:val="26"/>
+          <w:szCs w:val="26"/>
+        </w:rPr>
+        <w:t xml:space="preserve"> Assim, pode-se colocar valor min e </w:t>
+      </w:r>
+      <w:proofErr w:type="spellStart"/>
+      <w:r>
+        <w:rPr>
+          <w:sz w:val="26"/>
+          <w:szCs w:val="26"/>
+        </w:rPr>
+        <w:t>max</w:t>
+      </w:r>
+      <w:proofErr w:type="spellEnd"/>
+      <w:r>
+        <w:rPr>
+          <w:sz w:val="26"/>
+          <w:szCs w:val="26"/>
+        </w:rPr>
+        <w:t xml:space="preserve"> e rola entre eles.</w:t>
+      </w:r>
+    </w:p>
+    <w:p>
+      <w:pPr>
+        <w:pStyle w:val="PargrafodaLista"/>
+        <w:jc w:val="both"/>
+        <w:rPr>
+          <w:sz w:val="26"/>
+          <w:szCs w:val="26"/>
+        </w:rPr>
+      </w:pPr>
+    </w:p>
+    <w:p>
+      <w:pPr>
+        <w:pStyle w:val="PargrafodaLista"/>
+        <w:numPr>
+          <w:ilvl w:val="0"/>
+          <w:numId w:val="1"/>
+        </w:numPr>
+        <w:jc w:val="both"/>
+        <w:rPr>
+          <w:sz w:val="26"/>
+          <w:szCs w:val="26"/>
+        </w:rPr>
+      </w:pPr>
+      <w:r>
+        <w:rPr>
+          <w:sz w:val="26"/>
+          <w:szCs w:val="26"/>
+        </w:rPr>
+        <w:t xml:space="preserve">&lt; input </w:t>
+      </w:r>
+      <w:r>
+        <w:rPr>
+          <w:b/>
+          <w:bCs/>
+          <w:sz w:val="26"/>
+          <w:szCs w:val="26"/>
+        </w:rPr>
+        <w:t>type=”color”</w:t>
+      </w:r>
+      <w:r>
+        <w:rPr>
+          <w:sz w:val="26"/>
+          <w:szCs w:val="26"/>
+        </w:rPr>
+        <w:t xml:space="preserve"> /&gt;</w:t>
+      </w:r>
+      <w:r>
+        <w:rPr>
+          <w:sz w:val="26"/>
+          <w:szCs w:val="26"/>
+        </w:rPr>
+        <w:t xml:space="preserve"> - não estabelece m</w:t>
+      </w:r>
+      <w:r>
+        <w:rPr>
+          <w:sz w:val="26"/>
+          <w:szCs w:val="26"/>
+        </w:rPr>
+        <w:t>ínimo e máximo, mas ele abrirá uma caixa onde disponibilizará as cores.</w:t>
+      </w:r>
+    </w:p>
+    <w:p>
+      <w:pPr>
+        <w:pStyle w:val="PargrafodaLista"/>
+        <w:rPr>
+          <w:sz w:val="26"/>
+          <w:szCs w:val="26"/>
+        </w:rPr>
+      </w:pPr>
+    </w:p>
+    <w:p>
+      <w:pPr>
+        <w:jc w:val="both"/>
+        <w:rPr>
+          <w:sz w:val="26"/>
+          <w:szCs w:val="26"/>
+        </w:rPr>
+      </w:pPr>
+      <w:r>
+        <w:rPr>
+          <w:sz w:val="26"/>
+          <w:szCs w:val="26"/>
+        </w:rPr>
+        <w:t>Obs. cada tipo de navegar implementa de forma diferente o atributo, mas todos podem ser formatados via CSS.</w:t>
+      </w:r>
+    </w:p>
+    <w:p>
+      <w:pPr>
+        <w:jc w:val="both"/>
+        <w:rPr>
+          <w:sz w:val="26"/>
+          <w:szCs w:val="26"/>
+        </w:rPr>
+      </w:pPr>
+      <w:r>
+        <w:rPr>
+          <w:sz w:val="26"/>
+          <w:szCs w:val="26"/>
+        </w:rPr>
+        <w:t>Dúvida, se formatar via CSS padroniza?</w:t>
+      </w:r>
+    </w:p>
+    <w:p>
+      <w:pPr>
+        <w:jc w:val="both"/>
+        <w:rPr>
+          <w:sz w:val="26"/>
+          <w:szCs w:val="26"/>
+        </w:rPr>
+      </w:pPr>
+    </w:p>
+    <w:p>
+      <w:pPr>
+        <w:pStyle w:val="PargrafodaLista"/>
+        <w:numPr>
+          <w:ilvl w:val="0"/>
+          <w:numId w:val="1"/>
+        </w:numPr>
+        <w:jc w:val="both"/>
+        <w:rPr>
+          <w:sz w:val="26"/>
+          <w:szCs w:val="26"/>
+        </w:rPr>
+      </w:pPr>
+      <w:r>
+        <w:rPr>
+          <w:sz w:val="26"/>
+          <w:szCs w:val="26"/>
+        </w:rPr>
+        <w:t xml:space="preserve">&lt; input </w:t>
+      </w:r>
+      <w:r>
+        <w:rPr>
+          <w:b/>
+          <w:bCs/>
+          <w:sz w:val="26"/>
+          <w:szCs w:val="26"/>
+        </w:rPr>
+        <w:t>type=”</w:t>
+      </w:r>
+      <w:proofErr w:type="spellStart"/>
+      <w:r>
+        <w:rPr>
+          <w:b/>
+          <w:bCs/>
+          <w:sz w:val="26"/>
+          <w:szCs w:val="26"/>
+        </w:rPr>
+        <w:t>email</w:t>
+      </w:r>
+      <w:proofErr w:type="spellEnd"/>
+      <w:r>
+        <w:rPr>
+          <w:b/>
+          <w:bCs/>
+          <w:sz w:val="26"/>
+          <w:szCs w:val="26"/>
+        </w:rPr>
+        <w:t>”</w:t>
+      </w:r>
+      <w:r>
+        <w:rPr>
+          <w:sz w:val="26"/>
+          <w:szCs w:val="26"/>
+        </w:rPr>
+        <w:t xml:space="preserve"> /&gt;</w:t>
+      </w:r>
+      <w:r>
+        <w:rPr>
+          <w:sz w:val="26"/>
+          <w:szCs w:val="26"/>
+        </w:rPr>
+        <w:t xml:space="preserve"> - há problema com relação a compatibilidade, pois, por padrão ele estabelece filtro, onde por exemplo só aceita inserção de endereço de e-mail válido. Assim, se estiver faltando @ já irá aparecer mensagem padrão informando o usuário que está faltando o @.</w:t>
+      </w:r>
+      <w:r>
+        <w:rPr>
+          <w:sz w:val="26"/>
+          <w:szCs w:val="26"/>
+        </w:rPr>
+        <w:t xml:space="preserve"> Mas também pode-se criar o próprio validador.</w:t>
+      </w:r>
+    </w:p>
+    <w:p>
+      <w:pPr>
+        <w:pStyle w:val="PargrafodaLista"/>
+        <w:jc w:val="both"/>
+        <w:rPr>
+          <w:sz w:val="26"/>
+          <w:szCs w:val="26"/>
+        </w:rPr>
+      </w:pPr>
+    </w:p>
+    <w:p>
+      <w:pPr>
+        <w:pStyle w:val="PargrafodaLista"/>
+        <w:numPr>
+          <w:ilvl w:val="0"/>
+          <w:numId w:val="1"/>
+        </w:numPr>
+        <w:jc w:val="both"/>
+        <w:rPr>
+          <w:sz w:val="26"/>
+          <w:szCs w:val="26"/>
+        </w:rPr>
+      </w:pPr>
+      <w:r>
+        <w:rPr>
+          <w:sz w:val="26"/>
+          <w:szCs w:val="26"/>
+        </w:rPr>
+        <w:t xml:space="preserve"> </w:t>
+      </w:r>
+      <w:r>
+        <w:rPr>
+          <w:sz w:val="26"/>
+          <w:szCs w:val="26"/>
+        </w:rPr>
+        <w:t xml:space="preserve">&lt; input </w:t>
+      </w:r>
+      <w:r>
+        <w:rPr>
+          <w:b/>
+          <w:bCs/>
+          <w:sz w:val="26"/>
+          <w:szCs w:val="26"/>
+        </w:rPr>
+        <w:t>type=”</w:t>
+      </w:r>
+      <w:proofErr w:type="spellStart"/>
+      <w:r>
+        <w:rPr>
+          <w:b/>
+          <w:bCs/>
+          <w:sz w:val="26"/>
+          <w:szCs w:val="26"/>
+        </w:rPr>
+        <w:t>url</w:t>
+      </w:r>
+      <w:proofErr w:type="spellEnd"/>
+      <w:r>
+        <w:rPr>
+          <w:b/>
+          <w:bCs/>
+          <w:sz w:val="26"/>
+          <w:szCs w:val="26"/>
+        </w:rPr>
+        <w:t>”</w:t>
+      </w:r>
+      <w:r>
+        <w:rPr>
+          <w:sz w:val="26"/>
+          <w:szCs w:val="26"/>
+        </w:rPr>
+        <w:t xml:space="preserve"> /&gt; - mesa ideia vale para o atributo </w:t>
+      </w:r>
+      <w:proofErr w:type="spellStart"/>
+      <w:r>
+        <w:rPr>
+          <w:sz w:val="26"/>
+          <w:szCs w:val="26"/>
+        </w:rPr>
+        <w:t>url</w:t>
+      </w:r>
+      <w:proofErr w:type="spellEnd"/>
+      <w:r>
+        <w:rPr>
+          <w:sz w:val="26"/>
+          <w:szCs w:val="26"/>
+        </w:rPr>
+        <w:t>, onde precisa colocar http na frente.</w:t>
+      </w:r>
+    </w:p>
+    <w:p>
+      <w:pPr>
+        <w:pStyle w:val="PargrafodaLista"/>
+        <w:rPr>
+          <w:sz w:val="26"/>
+          <w:szCs w:val="26"/>
+        </w:rPr>
+      </w:pPr>
+    </w:p>
+    <w:p>
+      <w:pPr>
+        <w:pStyle w:val="PargrafodaLista"/>
+        <w:numPr>
+          <w:ilvl w:val="0"/>
+          <w:numId w:val="1"/>
+        </w:numPr>
+        <w:jc w:val="both"/>
+        <w:rPr>
+          <w:sz w:val="26"/>
+          <w:szCs w:val="26"/>
+        </w:rPr>
+      </w:pPr>
+      <w:r>
+        <w:rPr>
+          <w:sz w:val="26"/>
+          <w:szCs w:val="26"/>
+        </w:rPr>
+        <w:t xml:space="preserve">&lt; input </w:t>
+      </w:r>
+      <w:r>
+        <w:rPr>
+          <w:b/>
+          <w:bCs/>
+          <w:sz w:val="26"/>
+          <w:szCs w:val="26"/>
+        </w:rPr>
+        <w:t>type=”date”</w:t>
+      </w:r>
+      <w:r>
+        <w:rPr>
+          <w:sz w:val="26"/>
+          <w:szCs w:val="26"/>
+        </w:rPr>
+        <w:t xml:space="preserve"> /&gt; - </w:t>
+      </w:r>
+      <w:r>
+        <w:rPr>
+          <w:sz w:val="26"/>
+          <w:szCs w:val="26"/>
+        </w:rPr>
+        <w:t>pega o i</w:t>
+      </w:r>
+      <w:r>
+        <w:rPr>
+          <w:sz w:val="26"/>
+          <w:szCs w:val="26"/>
+        </w:rPr>
+        <w:t>dioma que está definido no navegador para colocar calendário para selecionar a data.</w:t>
+      </w:r>
+    </w:p>
+    <w:p>
+      <w:pPr>
+        <w:pStyle w:val="PargrafodaLista"/>
+        <w:rPr>
+          <w:sz w:val="26"/>
+          <w:szCs w:val="26"/>
+        </w:rPr>
+      </w:pPr>
+    </w:p>
+    <w:p>
+      <w:pPr>
+        <w:pStyle w:val="PargrafodaLista"/>
+        <w:numPr>
+          <w:ilvl w:val="0"/>
+          <w:numId w:val="1"/>
+        </w:numPr>
+        <w:jc w:val="both"/>
+        <w:rPr>
+          <w:sz w:val="26"/>
+          <w:szCs w:val="26"/>
+        </w:rPr>
+      </w:pPr>
+      <w:r>
+        <w:rPr>
+          <w:sz w:val="26"/>
+          <w:szCs w:val="26"/>
+        </w:rPr>
+        <w:t xml:space="preserve">&lt; input </w:t>
+      </w:r>
+      <w:r>
+        <w:rPr>
+          <w:b/>
+          <w:bCs/>
+          <w:sz w:val="26"/>
+          <w:szCs w:val="26"/>
+        </w:rPr>
+        <w:t>type=”</w:t>
+      </w:r>
+      <w:proofErr w:type="spellStart"/>
+      <w:r>
+        <w:rPr>
+          <w:b/>
+          <w:bCs/>
+          <w:sz w:val="26"/>
+          <w:szCs w:val="26"/>
+        </w:rPr>
+        <w:t>week</w:t>
+      </w:r>
+      <w:proofErr w:type="spellEnd"/>
+      <w:r>
+        <w:rPr>
+          <w:b/>
+          <w:bCs/>
+          <w:sz w:val="26"/>
+          <w:szCs w:val="26"/>
+        </w:rPr>
+        <w:t>”</w:t>
+      </w:r>
+      <w:r>
+        <w:rPr>
+          <w:sz w:val="26"/>
+          <w:szCs w:val="26"/>
+        </w:rPr>
+        <w:t xml:space="preserve"> /&gt; - escolhe a semana do a</w:t>
+      </w:r>
+      <w:r>
+        <w:rPr>
+          <w:sz w:val="26"/>
+          <w:szCs w:val="26"/>
+        </w:rPr>
+        <w:t>no</w:t>
+      </w:r>
+    </w:p>
+    <w:p>
+      <w:pPr>
+        <w:pStyle w:val="PargrafodaLista"/>
+        <w:ind w:left="1416"/>
+        <w:rPr>
+          <w:sz w:val="26"/>
+          <w:szCs w:val="26"/>
+        </w:rPr>
+      </w:pPr>
+      <w:r>
+        <w:rPr>
+          <w:sz w:val="26"/>
+          <w:szCs w:val="26"/>
+        </w:rPr>
+        <w:t xml:space="preserve">Obs. no </w:t>
+      </w:r>
+      <w:proofErr w:type="spellStart"/>
+      <w:r>
+        <w:rPr>
+          <w:sz w:val="26"/>
+          <w:szCs w:val="26"/>
+        </w:rPr>
+        <w:t>FireFox</w:t>
+      </w:r>
+      <w:proofErr w:type="spellEnd"/>
+      <w:r>
+        <w:rPr>
+          <w:sz w:val="26"/>
+          <w:szCs w:val="26"/>
+        </w:rPr>
+        <w:t xml:space="preserve"> o </w:t>
+      </w:r>
+      <w:proofErr w:type="spellStart"/>
+      <w:r>
+        <w:rPr>
+          <w:sz w:val="26"/>
+          <w:szCs w:val="26"/>
+        </w:rPr>
+        <w:t>week</w:t>
+      </w:r>
+      <w:proofErr w:type="spellEnd"/>
+      <w:r>
+        <w:rPr>
+          <w:sz w:val="26"/>
+          <w:szCs w:val="26"/>
+        </w:rPr>
+        <w:t xml:space="preserve"> não funciona, só funciona no Chrome e Edge.</w:t>
+      </w:r>
+    </w:p>
+    <w:p>
+      <w:pPr>
+        <w:pStyle w:val="PargrafodaLista"/>
+        <w:ind w:left="1416"/>
+        <w:rPr>
+          <w:sz w:val="26"/>
+          <w:szCs w:val="26"/>
+        </w:rPr>
+      </w:pPr>
+    </w:p>
+    <w:p>
+      <w:pPr>
+        <w:pStyle w:val="PargrafodaLista"/>
+        <w:numPr>
+          <w:ilvl w:val="0"/>
+          <w:numId w:val="1"/>
+        </w:numPr>
+        <w:jc w:val="both"/>
+        <w:rPr>
+          <w:sz w:val="26"/>
+          <w:szCs w:val="26"/>
+        </w:rPr>
+      </w:pPr>
+      <w:r>
+        <w:rPr>
+          <w:sz w:val="26"/>
+          <w:szCs w:val="26"/>
+        </w:rPr>
+        <w:lastRenderedPageBreak/>
+        <w:t xml:space="preserve">&lt; input </w:t>
+      </w:r>
+      <w:r>
+        <w:rPr>
+          <w:b/>
+          <w:bCs/>
+          <w:sz w:val="26"/>
+          <w:szCs w:val="26"/>
+        </w:rPr>
+        <w:t>type=”</w:t>
+      </w:r>
+      <w:r>
+        <w:rPr>
+          <w:b/>
+          <w:bCs/>
+          <w:sz w:val="26"/>
+          <w:szCs w:val="26"/>
+        </w:rPr>
+        <w:t>checkbox</w:t>
+      </w:r>
+      <w:r>
+        <w:rPr>
+          <w:b/>
+          <w:bCs/>
+          <w:sz w:val="26"/>
+          <w:szCs w:val="26"/>
+        </w:rPr>
+        <w:t>”</w:t>
+      </w:r>
+      <w:r>
+        <w:rPr>
+          <w:sz w:val="26"/>
+          <w:szCs w:val="26"/>
+        </w:rPr>
+        <w:t xml:space="preserve"> /&gt;</w:t>
+      </w:r>
+      <w:r>
+        <w:rPr>
+          <w:sz w:val="26"/>
+          <w:szCs w:val="26"/>
+        </w:rPr>
+        <w:t xml:space="preserve"> - utiliza-se valores booleanos</w:t>
+      </w:r>
+    </w:p>
+    <w:p>
+      <w:pPr>
+        <w:pStyle w:val="PargrafodaLista"/>
+        <w:numPr>
+          <w:ilvl w:val="1"/>
+          <w:numId w:val="1"/>
+        </w:numPr>
+        <w:jc w:val="both"/>
+        <w:rPr>
+          <w:sz w:val="26"/>
+          <w:szCs w:val="26"/>
+        </w:rPr>
+      </w:pPr>
+      <w:r>
+        <w:rPr>
+          <w:sz w:val="26"/>
+          <w:szCs w:val="26"/>
+        </w:rPr>
+        <w:t>A ideia do che</w:t>
+      </w:r>
+      <w:r>
+        <w:rPr>
+          <w:sz w:val="26"/>
+          <w:szCs w:val="26"/>
+        </w:rPr>
+        <w:t>c</w:t>
+      </w:r>
+      <w:r>
+        <w:rPr>
+          <w:sz w:val="26"/>
+          <w:szCs w:val="26"/>
+        </w:rPr>
+        <w:t>kbox é selecionar múltiplos valores, porém, na hora que vai transferir para o servidor, precisa informar quais valores foram selecionados. Assim, o checkbox sendo uma variável contendo múltiplos valores</w:t>
+      </w:r>
+    </w:p>
+    <w:p>
+      <w:pPr>
+        <w:pStyle w:val="PargrafodaLista"/>
+        <w:numPr>
+          <w:ilvl w:val="2"/>
+          <w:numId w:val="1"/>
+        </w:numPr>
+        <w:jc w:val="both"/>
+        <w:rPr>
+          <w:sz w:val="26"/>
+          <w:szCs w:val="26"/>
+        </w:rPr>
+      </w:pPr>
+      <w:r>
+        <w:rPr>
+          <w:sz w:val="26"/>
+          <w:szCs w:val="26"/>
+        </w:rPr>
+        <w:t xml:space="preserve">Ex. </w:t>
+      </w:r>
+      <w:r>
+        <w:rPr>
+          <w:sz w:val="26"/>
+          <w:szCs w:val="26"/>
+        </w:rPr>
+        <w:t>&lt;input type="checkbox" name="opcional" val</w:t>
+      </w:r>
+      <w:r>
+        <w:rPr>
+          <w:sz w:val="26"/>
+          <w:szCs w:val="26"/>
+        </w:rPr>
+        <w:t>ue</w:t>
+      </w:r>
+      <w:r>
+        <w:rPr>
+          <w:sz w:val="26"/>
+          <w:szCs w:val="26"/>
+        </w:rPr>
+        <w:t>="queijo"/&gt;</w:t>
+      </w:r>
+    </w:p>
+    <w:p>
+      <w:pPr>
+        <w:pStyle w:val="PargrafodaLista"/>
+        <w:numPr>
+          <w:ilvl w:val="1"/>
+          <w:numId w:val="1"/>
+        </w:numPr>
+        <w:jc w:val="both"/>
+        <w:rPr>
+          <w:sz w:val="26"/>
+          <w:szCs w:val="26"/>
+        </w:rPr>
+      </w:pPr>
+      <w:r>
+        <w:rPr>
+          <w:sz w:val="26"/>
+          <w:szCs w:val="26"/>
+        </w:rPr>
+        <w:t xml:space="preserve">Só que tem </w:t>
+      </w:r>
+      <w:proofErr w:type="gramStart"/>
+      <w:r>
+        <w:rPr>
+          <w:sz w:val="26"/>
+          <w:szCs w:val="26"/>
+        </w:rPr>
+        <w:t>um</w:t>
+      </w:r>
+      <w:proofErr w:type="gramEnd"/>
+      <w:r>
+        <w:rPr>
+          <w:sz w:val="26"/>
+          <w:szCs w:val="26"/>
+        </w:rPr>
+        <w:t xml:space="preserve"> porém se colocar mesmo name somente, ao for enviado para o servidor (linguagem </w:t>
+      </w:r>
+      <w:proofErr w:type="spellStart"/>
+      <w:r>
+        <w:rPr>
+          <w:sz w:val="26"/>
+          <w:szCs w:val="26"/>
+        </w:rPr>
+        <w:t>php</w:t>
+      </w:r>
+      <w:proofErr w:type="spellEnd"/>
+      <w:r>
+        <w:rPr>
+          <w:sz w:val="26"/>
+          <w:szCs w:val="26"/>
+        </w:rPr>
+        <w:t xml:space="preserve">, node </w:t>
+      </w:r>
+      <w:proofErr w:type="spellStart"/>
+      <w:r>
+        <w:rPr>
+          <w:sz w:val="26"/>
+          <w:szCs w:val="26"/>
+        </w:rPr>
+        <w:t>js</w:t>
+      </w:r>
+      <w:proofErr w:type="spellEnd"/>
+      <w:r>
+        <w:rPr>
+          <w:sz w:val="26"/>
+          <w:szCs w:val="26"/>
+        </w:rPr>
+        <w:t xml:space="preserve">) no método get como vai para </w:t>
+      </w:r>
+      <w:proofErr w:type="spellStart"/>
+      <w:r>
+        <w:rPr>
+          <w:sz w:val="26"/>
+          <w:szCs w:val="26"/>
+        </w:rPr>
+        <w:t>Url</w:t>
+      </w:r>
+      <w:proofErr w:type="spellEnd"/>
+      <w:r>
+        <w:rPr>
+          <w:sz w:val="26"/>
+          <w:szCs w:val="26"/>
+        </w:rPr>
+        <w:t>, o servidor não entendera os checkbox como uma lista caso mais de uma opção seja marcada, e pegará somente o último valor. Pois, entenderá que a variável (name) foi troca e pegará a última troca.</w:t>
+      </w:r>
+    </w:p>
+    <w:p>
+      <w:pPr>
+        <w:pStyle w:val="PargrafodaLista"/>
+        <w:numPr>
+          <w:ilvl w:val="1"/>
+          <w:numId w:val="1"/>
+        </w:numPr>
+        <w:jc w:val="both"/>
+        <w:rPr>
+          <w:sz w:val="26"/>
+          <w:szCs w:val="26"/>
+        </w:rPr>
+      </w:pPr>
+      <w:r>
+        <w:rPr>
+          <w:sz w:val="26"/>
+          <w:szCs w:val="26"/>
+        </w:rPr>
+        <w:t>Assim, uma forma de se fazer com que todos sejam enviados, coloca-se os colchetes depois do valor do name. Pois, os colchetes indica para o servidor que esses checkbox são uma lista.</w:t>
+      </w:r>
+    </w:p>
+    <w:p>
+      <w:pPr>
+        <w:pStyle w:val="PargrafodaLista"/>
+        <w:numPr>
+          <w:ilvl w:val="2"/>
+          <w:numId w:val="1"/>
+        </w:numPr>
+        <w:jc w:val="both"/>
+        <w:rPr>
+          <w:sz w:val="26"/>
+          <w:szCs w:val="26"/>
+        </w:rPr>
+      </w:pPr>
+      <w:r>
+        <w:rPr>
+          <w:sz w:val="26"/>
+          <w:szCs w:val="26"/>
+        </w:rPr>
+        <w:t>&lt;input type="checkbox" name="opcional[]" value="queijo"/&gt; + queijo</w:t>
+      </w:r>
+    </w:p>
+    <w:p>
+      <w:pPr>
+        <w:jc w:val="both"/>
+        <w:rPr>
+          <w:sz w:val="26"/>
+          <w:szCs w:val="26"/>
+        </w:rPr>
+      </w:pPr>
+      <w:r>
+        <w:rPr>
+          <w:sz w:val="26"/>
+          <w:szCs w:val="26"/>
+        </w:rPr>
+        <w:t xml:space="preserve">Obs. enviando vários checkbox com mesmo nome e diferentes valores precisa-se </w:t>
+      </w:r>
+      <w:proofErr w:type="gramStart"/>
+      <w:r>
+        <w:rPr>
+          <w:sz w:val="26"/>
+          <w:szCs w:val="26"/>
+        </w:rPr>
+        <w:t>envia</w:t>
+      </w:r>
+      <w:proofErr w:type="gramEnd"/>
+      <w:r>
+        <w:rPr>
+          <w:sz w:val="26"/>
+          <w:szCs w:val="26"/>
+        </w:rPr>
+        <w:t xml:space="preserve"> via post e não com método get na tag &lt;form&gt;</w:t>
+      </w:r>
+    </w:p>
+    <w:p>
+      <w:pPr>
+        <w:pStyle w:val="PargrafodaLista"/>
+        <w:rPr>
+          <w:sz w:val="26"/>
+          <w:szCs w:val="26"/>
+        </w:rPr>
+      </w:pPr>
+    </w:p>
+    <w:p>
+      <w:pPr>
+        <w:pStyle w:val="PargrafodaLista"/>
+        <w:numPr>
+          <w:ilvl w:val="0"/>
+          <w:numId w:val="1"/>
+        </w:numPr>
+        <w:jc w:val="both"/>
+        <w:rPr>
+          <w:sz w:val="26"/>
+          <w:szCs w:val="26"/>
+        </w:rPr>
+      </w:pPr>
+      <w:r>
+        <w:rPr>
+          <w:sz w:val="26"/>
+          <w:szCs w:val="26"/>
+        </w:rPr>
+        <w:t>&lt;input type="</w:t>
+      </w:r>
+      <w:r>
+        <w:rPr>
+          <w:b/>
+          <w:bCs/>
+          <w:sz w:val="26"/>
+          <w:szCs w:val="26"/>
+        </w:rPr>
+        <w:t>radio</w:t>
+      </w:r>
+      <w:r>
+        <w:rPr>
+          <w:sz w:val="26"/>
+          <w:szCs w:val="26"/>
+        </w:rPr>
+        <w:t>"/&gt;</w:t>
+      </w:r>
+      <w:r>
+        <w:rPr>
+          <w:sz w:val="26"/>
+          <w:szCs w:val="26"/>
+        </w:rPr>
+        <w:t xml:space="preserve"> - marcadores onde se aceita apenas a seleção de uma caixa.</w:t>
+      </w:r>
+      <w:r>
+        <w:rPr>
+          <w:sz w:val="26"/>
+          <w:szCs w:val="26"/>
+        </w:rPr>
+        <w:t xml:space="preserve"> Para funcionar elas precisam ter o mesmo nome “</w:t>
+      </w:r>
+      <w:r>
+        <w:rPr>
+          <w:b/>
+          <w:bCs/>
+          <w:sz w:val="26"/>
+          <w:szCs w:val="26"/>
+        </w:rPr>
+        <w:t>name</w:t>
+      </w:r>
+      <w:r>
+        <w:rPr>
+          <w:sz w:val="26"/>
+          <w:szCs w:val="26"/>
+        </w:rPr>
+        <w:t>”</w:t>
+      </w:r>
+      <w:r>
+        <w:rPr>
+          <w:sz w:val="26"/>
+          <w:szCs w:val="26"/>
+        </w:rPr>
+        <w:t>.</w:t>
+      </w:r>
+    </w:p>
+    <w:p>
+      <w:pPr>
+        <w:jc w:val="both"/>
+        <w:rPr>
+          <w:sz w:val="26"/>
+          <w:szCs w:val="26"/>
+        </w:rPr>
+      </w:pPr>
+      <w:r>
+        <w:rPr>
+          <w:sz w:val="26"/>
+          <w:szCs w:val="26"/>
+        </w:rPr>
+        <w:t>Atributo “</w:t>
+      </w:r>
+      <w:r>
+        <w:rPr>
+          <w:b/>
+          <w:bCs/>
+          <w:sz w:val="26"/>
+          <w:szCs w:val="26"/>
+        </w:rPr>
+        <w:t>disabled</w:t>
+      </w:r>
+      <w:r>
+        <w:rPr>
+          <w:sz w:val="26"/>
+          <w:szCs w:val="26"/>
+        </w:rPr>
+        <w:t>” faz com que deixa determinada caixa desabilitada.</w:t>
+      </w:r>
+    </w:p>
+    <w:p>
+      <w:pPr>
+        <w:jc w:val="both"/>
+        <w:rPr>
+          <w:sz w:val="26"/>
+          <w:szCs w:val="26"/>
+          <w:lang w:val="en-US"/>
+        </w:rPr>
+      </w:pPr>
+      <w:r>
+        <w:rPr>
+          <w:sz w:val="26"/>
+          <w:szCs w:val="26"/>
+          <w:lang w:val="en-US"/>
+        </w:rPr>
+        <w:t xml:space="preserve">Ex. </w:t>
+      </w:r>
+      <w:r>
+        <w:rPr>
+          <w:sz w:val="26"/>
+          <w:szCs w:val="26"/>
+        </w:rPr>
+        <w:t></w:t>
+      </w:r>
+      <w:r>
+        <w:rPr>
+          <w:sz w:val="26"/>
+          <w:szCs w:val="26"/>
+          <w:lang w:val="en-US"/>
+        </w:rPr>
+        <w:tab/>
+        <w:t xml:space="preserve">&lt;input type="checkbox" </w:t>
+      </w:r>
+      <w:r>
+        <w:rPr>
+          <w:b/>
+          <w:bCs/>
+          <w:sz w:val="26"/>
+          <w:szCs w:val="26"/>
+          <w:lang w:val="en-US"/>
+        </w:rPr>
+        <w:t>disabled</w:t>
+      </w:r>
+      <w:r>
+        <w:rPr>
+          <w:sz w:val="26"/>
+          <w:szCs w:val="26"/>
+          <w:lang w:val="en-US"/>
+        </w:rPr>
+        <w:t xml:space="preserve"> </w:t>
+      </w:r>
+      <w:r>
+        <w:rPr>
+          <w:sz w:val="26"/>
+          <w:szCs w:val="26"/>
+          <w:lang w:val="en-US"/>
+        </w:rPr>
+        <w:t>name="</w:t>
+      </w:r>
+      <w:proofErr w:type="gramStart"/>
+      <w:r>
+        <w:rPr>
+          <w:sz w:val="26"/>
+          <w:szCs w:val="26"/>
+          <w:lang w:val="en-US"/>
+        </w:rPr>
+        <w:t>opcional[</w:t>
+      </w:r>
+      <w:proofErr w:type="gramEnd"/>
+      <w:r>
+        <w:rPr>
+          <w:sz w:val="26"/>
+          <w:szCs w:val="26"/>
+          <w:lang w:val="en-US"/>
+        </w:rPr>
+        <w:t>]" value="queijo"/&gt; + queijo</w:t>
+      </w:r>
+    </w:p>
+    <w:p>
+      <w:pPr>
+        <w:jc w:val="both"/>
+        <w:rPr>
+          <w:sz w:val="26"/>
+          <w:szCs w:val="26"/>
+          <w:lang w:val="en-US"/>
+        </w:rPr>
+      </w:pPr>
+    </w:p>
+    <w:p>
+      <w:pPr>
+        <w:jc w:val="both"/>
+        <w:rPr>
+          <w:sz w:val="26"/>
+          <w:szCs w:val="26"/>
+        </w:rPr>
+      </w:pPr>
+      <w:r>
+        <w:rPr>
+          <w:sz w:val="26"/>
+          <w:szCs w:val="26"/>
+        </w:rPr>
+        <w:t>Referencias</w:t>
+      </w:r>
+    </w:p>
+    <w:p>
+      <w:pPr>
+        <w:jc w:val="both"/>
+        <w:rPr>
+          <w:sz w:val="26"/>
+          <w:szCs w:val="26"/>
+        </w:rPr>
+      </w:pPr>
+      <w:hyperlink r:id="rId7" w:history="1">
+        <w:r>
+          <w:rPr>
+            <w:rStyle w:val="Hyperlink"/>
+            <w:color w:val="auto"/>
+            <w:sz w:val="26"/>
+            <w:szCs w:val="26"/>
+            <w:u w:val="none"/>
+          </w:rPr>
+          <w:t>https://www.w3schools.com/html/html_form_input_types.asp</w:t>
+        </w:r>
+      </w:hyperlink>
+    </w:p>
+    <w:p>
+      <w:pPr>
+        <w:jc w:val="both"/>
+        <w:rPr>
+          <w:sz w:val="26"/>
+          <w:szCs w:val="26"/>
+        </w:rPr>
+      </w:pPr>
+    </w:p>
+    <w:p>
+      <w:pPr>
+        <w:pStyle w:val="PargrafodaLista"/>
+        <w:numPr>
+          <w:ilvl w:val="0"/>
+          <w:numId w:val="1"/>
+        </w:numPr>
+        <w:jc w:val="both"/>
+        <w:rPr>
+          <w:sz w:val="26"/>
+          <w:szCs w:val="26"/>
+        </w:rPr>
+      </w:pPr>
+      <w:r>
+        <w:rPr>
+          <w:sz w:val="26"/>
+          <w:szCs w:val="26"/>
+        </w:rPr>
+        <w:t>&lt;input type="</w:t>
+      </w:r>
+      <w:proofErr w:type="spellStart"/>
+      <w:r>
+        <w:rPr>
+          <w:b/>
+          <w:bCs/>
+          <w:sz w:val="26"/>
+          <w:szCs w:val="26"/>
+        </w:rPr>
+        <w:t>hidden</w:t>
+      </w:r>
+      <w:proofErr w:type="spellEnd"/>
+      <w:r>
+        <w:rPr>
+          <w:sz w:val="26"/>
+          <w:szCs w:val="26"/>
+        </w:rPr>
+        <w:t>"/&gt;</w:t>
+      </w:r>
+      <w:r>
+        <w:rPr>
+          <w:sz w:val="26"/>
+          <w:szCs w:val="26"/>
+        </w:rPr>
+        <w:t xml:space="preserve"> - é um campo que fica invisível para o navegador (usuário) mais por trás ele está sendo enviado ao se clicado em enviar.</w:t>
+      </w:r>
+    </w:p>
+    <w:p>
+      <w:pPr>
+        <w:pStyle w:val="PargrafodaLista"/>
+        <w:jc w:val="both"/>
+        <w:rPr>
+          <w:sz w:val="26"/>
+          <w:szCs w:val="26"/>
+        </w:rPr>
+      </w:pPr>
+    </w:p>
+    <w:p>
+      <w:pPr>
+        <w:pStyle w:val="PargrafodaLista"/>
+        <w:numPr>
+          <w:ilvl w:val="0"/>
+          <w:numId w:val="1"/>
+        </w:numPr>
+        <w:jc w:val="both"/>
+        <w:rPr>
+          <w:sz w:val="26"/>
+          <w:szCs w:val="26"/>
+        </w:rPr>
+      </w:pPr>
+      <w:r>
+        <w:rPr>
+          <w:sz w:val="26"/>
+          <w:szCs w:val="26"/>
+        </w:rPr>
+        <w:t>&lt;</w:t>
+      </w:r>
+      <w:r>
+        <w:rPr>
+          <w:sz w:val="26"/>
+          <w:szCs w:val="26"/>
+        </w:rPr>
+        <w:t>input type="</w:t>
+      </w:r>
+      <w:r>
+        <w:rPr>
+          <w:b/>
+          <w:bCs/>
+          <w:sz w:val="26"/>
+          <w:szCs w:val="26"/>
+        </w:rPr>
+        <w:t>file</w:t>
+      </w:r>
+      <w:r>
+        <w:rPr>
+          <w:sz w:val="26"/>
+          <w:szCs w:val="26"/>
+        </w:rPr>
+        <w:t>" /&gt;</w:t>
+      </w:r>
+      <w:r>
+        <w:rPr>
+          <w:sz w:val="26"/>
+          <w:szCs w:val="26"/>
+        </w:rPr>
+        <w:t xml:space="preserve"> - campo de e</w:t>
+      </w:r>
+      <w:r>
+        <w:rPr>
+          <w:sz w:val="26"/>
+          <w:szCs w:val="26"/>
+        </w:rPr>
+        <w:t>nviar arquivos</w:t>
+      </w:r>
+      <w:r>
+        <w:rPr>
+          <w:sz w:val="26"/>
+          <w:szCs w:val="26"/>
+        </w:rPr>
+        <w:t>. E quando se coloca o atributo “</w:t>
+      </w:r>
+      <w:proofErr w:type="spellStart"/>
+      <w:r>
+        <w:rPr>
+          <w:b/>
+          <w:bCs/>
+          <w:sz w:val="26"/>
+          <w:szCs w:val="26"/>
+        </w:rPr>
+        <w:t>m</w:t>
+      </w:r>
+      <w:r>
+        <w:rPr>
+          <w:b/>
+          <w:bCs/>
+          <w:sz w:val="26"/>
+          <w:szCs w:val="26"/>
+        </w:rPr>
+        <w:t>ultiple</w:t>
+      </w:r>
+      <w:proofErr w:type="spellEnd"/>
+      <w:r>
+        <w:rPr>
+          <w:sz w:val="26"/>
+          <w:szCs w:val="26"/>
+        </w:rPr>
+        <w:t xml:space="preserve">” consegue-se selecionar vários arquivos para serem enviados. Se não colocar esse atributo por padrão só pode selecionar 1 </w:t>
+      </w:r>
+      <w:r>
+        <w:rPr>
+          <w:sz w:val="26"/>
+          <w:szCs w:val="26"/>
+        </w:rPr>
+        <w:lastRenderedPageBreak/>
+        <w:t>arquivo. Então mesmo apertando CTRL não deixa selecionar mais de um arquivo.</w:t>
+      </w:r>
+    </w:p>
+    <w:p>
+      <w:pPr>
+        <w:pStyle w:val="PargrafodaLista"/>
+        <w:rPr>
+          <w:sz w:val="26"/>
+          <w:szCs w:val="26"/>
+        </w:rPr>
+      </w:pPr>
+    </w:p>
+    <w:p>
+      <w:pPr>
+        <w:pStyle w:val="PargrafodaLista"/>
+        <w:numPr>
+          <w:ilvl w:val="0"/>
+          <w:numId w:val="1"/>
+        </w:numPr>
+        <w:jc w:val="both"/>
+        <w:rPr>
+          <w:sz w:val="26"/>
+          <w:szCs w:val="26"/>
+        </w:rPr>
+      </w:pPr>
+      <w:r>
+        <w:rPr>
+          <w:sz w:val="26"/>
+          <w:szCs w:val="26"/>
+        </w:rPr>
+        <w:t>&lt;</w:t>
+      </w:r>
+      <w:r>
+        <w:rPr>
+          <w:sz w:val="26"/>
+          <w:szCs w:val="26"/>
+        </w:rPr>
+        <w:t>input type="</w:t>
+      </w:r>
+      <w:proofErr w:type="spellStart"/>
+      <w:r>
+        <w:rPr>
+          <w:b/>
+          <w:bCs/>
+          <w:sz w:val="26"/>
+          <w:szCs w:val="26"/>
+        </w:rPr>
+        <w:t>search</w:t>
+      </w:r>
+      <w:proofErr w:type="spellEnd"/>
+      <w:r>
+        <w:rPr>
+          <w:sz w:val="26"/>
+          <w:szCs w:val="26"/>
+        </w:rPr>
+        <w:t>" /&gt;</w:t>
+      </w:r>
+      <w:r>
+        <w:rPr>
+          <w:sz w:val="26"/>
+          <w:szCs w:val="26"/>
+        </w:rPr>
+        <w:t xml:space="preserve"> - </w:t>
+      </w:r>
+      <w:r>
+        <w:rPr>
+          <w:sz w:val="26"/>
+          <w:szCs w:val="26"/>
+        </w:rPr>
+        <w:t xml:space="preserve">campo de busca. </w:t>
+      </w:r>
+      <w:proofErr w:type="spellStart"/>
+      <w:r>
+        <w:rPr>
+          <w:sz w:val="26"/>
+          <w:szCs w:val="26"/>
+        </w:rPr>
+        <w:t>N</w:t>
+      </w:r>
+      <w:r>
+        <w:rPr>
+          <w:sz w:val="26"/>
+          <w:szCs w:val="26"/>
+        </w:rPr>
+        <w:t>Não</w:t>
+      </w:r>
+      <w:proofErr w:type="spellEnd"/>
+      <w:r>
+        <w:rPr>
+          <w:sz w:val="26"/>
+          <w:szCs w:val="26"/>
+        </w:rPr>
+        <w:t xml:space="preserve"> é muito utilizado, pois, está disponível em poucos navegadores, como ex. Chrome.</w:t>
+      </w:r>
+    </w:p>
+    <w:p>
+      <w:pPr>
+        <w:pStyle w:val="PargrafodaLista"/>
+        <w:rPr>
+          <w:sz w:val="26"/>
+          <w:szCs w:val="26"/>
+        </w:rPr>
+      </w:pPr>
+    </w:p>
+    <w:p>
+      <w:pPr>
+        <w:pStyle w:val="PargrafodaLista"/>
+        <w:numPr>
+          <w:ilvl w:val="0"/>
+          <w:numId w:val="1"/>
+        </w:numPr>
         <w:jc w:val="both"/>
         <w:rPr>
           <w:sz w:val="26"/>
@@ -1129,7 +3259,7 @@
         <w:rFonts w:ascii="Courier New" w:hAnsi="Courier New" w:cs="Courier New" w:hint="default"/>
       </w:rPr>
     </w:lvl>
-    <w:lvl w:ilvl="2" w:tplc="04160005" w:tentative="1">
+    <w:lvl w:ilvl="2" w:tplc="04160005">
       <w:start w:val="1"/>
       <w:numFmt w:val="bullet"/>
       <w:lvlText w:val=""/>
@@ -1661,6 +3791,29 @@
       <w:contextualSpacing/>
     </w:pPr>
   </w:style>
+  <w:style w:type="character" w:styleId="Hyperlink">
+    <w:name w:val="Hyperlink"/>
+    <w:basedOn w:val="Fontepargpadro"/>
+    <w:uiPriority w:val="99"/>
+    <w:unhideWhenUsed/>
+    <w:rsid w:val="00086595"/>
+    <w:rPr>
+      <w:color w:val="0563C1" w:themeColor="hyperlink"/>
+      <w:u w:val="single"/>
+    </w:rPr>
+  </w:style>
+  <w:style w:type="character" w:styleId="MenoPendente">
+    <w:name w:val="Unresolved Mention"/>
+    <w:basedOn w:val="Fontepargpadro"/>
+    <w:uiPriority w:val="99"/>
+    <w:semiHidden/>
+    <w:unhideWhenUsed/>
+    <w:rsid w:val="00086595"/>
+    <w:rPr>
+      <w:color w:val="605E5C"/>
+      <w:shd w:val="clear" w:color="auto" w:fill="E1DFDD"/>
+    </w:rPr>
+  </w:style>
 </w:styles>
 </file>
 

</xml_diff>

<commit_message>
tag textarea select checkbox
</commit_message>
<xml_diff>
--- a/Conteudo da aula/Trabalhando com Formulários.docx
+++ b/Conteudo da aula/Trabalhando com Formulários.docx
@@ -108,21 +108,50 @@
           <w:szCs w:val="32"/>
         </w:rPr>
       </w:pPr>
+      <w:proofErr w:type="spellStart"/>
       <w:r>
         <w:rPr>
           <w:sz w:val="32"/>
           <w:szCs w:val="32"/>
         </w:rPr>
-        <w:t xml:space="preserve">Tag </w:t>
-      </w:r>
-      <w:r>
-        <w:rPr>
-          <w:b/>
-          <w:bCs/>
+        <w:t>Tag</w:t>
+      </w:r>
+      <w:proofErr w:type="spellEnd"/>
+      <w:r>
+        <w:rPr>
           <w:sz w:val="32"/>
           <w:szCs w:val="32"/>
         </w:rPr>
-        <w:t>&lt; form &gt;</w:t>
+        <w:t xml:space="preserve"> </w:t>
+      </w:r>
+      <w:r>
+        <w:rPr>
+          <w:b/>
+          <w:bCs/>
+          <w:sz w:val="32"/>
+          <w:szCs w:val="32"/>
+        </w:rPr>
+        <w:t xml:space="preserve">&lt; </w:t>
+      </w:r>
+      <w:proofErr w:type="spellStart"/>
+      <w:r>
+        <w:rPr>
+          <w:b/>
+          <w:bCs/>
+          <w:sz w:val="32"/>
+          <w:szCs w:val="32"/>
+        </w:rPr>
+        <w:t>form</w:t>
+      </w:r>
+      <w:proofErr w:type="spellEnd"/>
+      <w:r>
+        <w:rPr>
+          <w:b/>
+          <w:bCs/>
+          <w:sz w:val="32"/>
+          <w:szCs w:val="32"/>
+        </w:rPr>
+        <w:t xml:space="preserve"> &gt;</w:t>
       </w:r>
     </w:p>
     <w:p>
@@ -590,6 +619,7 @@
           <w:szCs w:val="26"/>
         </w:rPr>
       </w:pPr>
+      <w:proofErr w:type="spellStart"/>
       <w:r>
         <w:rPr>
           <w:b/>
@@ -599,12 +629,29 @@
         </w:rPr>
         <w:t>Name</w:t>
       </w:r>
-      <w:r>
-        <w:rPr>
-          <w:sz w:val="26"/>
-          <w:szCs w:val="26"/>
-        </w:rPr>
-        <w:t xml:space="preserve"> = serve para se dar um nome a tag.</w:t>
+      <w:proofErr w:type="spellEnd"/>
+      <w:r>
+        <w:rPr>
+          <w:sz w:val="26"/>
+          <w:szCs w:val="26"/>
+        </w:rPr>
+        <w:t xml:space="preserve"> = serve para se dar um nome a </w:t>
+      </w:r>
+      <w:proofErr w:type="spellStart"/>
+      <w:r>
+        <w:rPr>
+          <w:sz w:val="26"/>
+          <w:szCs w:val="26"/>
+        </w:rPr>
+        <w:t>tag</w:t>
+      </w:r>
+      <w:proofErr w:type="spellEnd"/>
+      <w:r>
+        <w:rPr>
+          <w:sz w:val="26"/>
+          <w:szCs w:val="26"/>
+        </w:rPr>
+        <w:t>.</w:t>
       </w:r>
     </w:p>
     <w:p>
@@ -636,7 +683,39 @@
           <w:sz w:val="26"/>
           <w:szCs w:val="26"/>
         </w:rPr>
-        <w:t xml:space="preserve"> = é a ação, no caso da tag form, significa que será determinado para onde os dados inseridos no formulário irão. Colocando o endereço do servidor.</w:t>
+        <w:t xml:space="preserve"> = é a ação, no caso da </w:t>
+      </w:r>
+      <w:proofErr w:type="spellStart"/>
+      <w:r>
+        <w:rPr>
+          <w:sz w:val="26"/>
+          <w:szCs w:val="26"/>
+        </w:rPr>
+        <w:t>tag</w:t>
+      </w:r>
+      <w:proofErr w:type="spellEnd"/>
+      <w:r>
+        <w:rPr>
+          <w:sz w:val="26"/>
+          <w:szCs w:val="26"/>
+        </w:rPr>
+        <w:t xml:space="preserve"> </w:t>
+      </w:r>
+      <w:proofErr w:type="spellStart"/>
+      <w:r>
+        <w:rPr>
+          <w:sz w:val="26"/>
+          <w:szCs w:val="26"/>
+        </w:rPr>
+        <w:t>form</w:t>
+      </w:r>
+      <w:proofErr w:type="spellEnd"/>
+      <w:r>
+        <w:rPr>
+          <w:sz w:val="26"/>
+          <w:szCs w:val="26"/>
+        </w:rPr>
+        <w:t>, significa que será determinado para onde os dados inseridos no formulário irão. Colocando o endereço do servidor.</w:t>
       </w:r>
     </w:p>
     <w:p>
@@ -739,14 +818,25 @@
           <w:szCs w:val="26"/>
         </w:rPr>
       </w:pPr>
-      <w:r>
-        <w:rPr>
-          <w:b/>
-          <w:bCs/>
-          <w:sz w:val="26"/>
-          <w:szCs w:val="26"/>
-        </w:rPr>
-        <w:t xml:space="preserve">Get: </w:t>
+      <w:proofErr w:type="spellStart"/>
+      <w:r>
+        <w:rPr>
+          <w:b/>
+          <w:bCs/>
+          <w:sz w:val="26"/>
+          <w:szCs w:val="26"/>
+        </w:rPr>
+        <w:t>Get</w:t>
+      </w:r>
+      <w:proofErr w:type="spellEnd"/>
+      <w:r>
+        <w:rPr>
+          <w:b/>
+          <w:bCs/>
+          <w:sz w:val="26"/>
+          <w:szCs w:val="26"/>
+        </w:rPr>
+        <w:t xml:space="preserve">: </w:t>
       </w:r>
       <w:r>
         <w:rPr>
@@ -776,7 +866,23 @@
           <w:sz w:val="26"/>
           <w:szCs w:val="26"/>
         </w:rPr>
-        <w:t xml:space="preserve"> get, ao clicar no botão de enviar as informações do formulário, ele envia</w:t>
+        <w:t xml:space="preserve"> </w:t>
+      </w:r>
+      <w:proofErr w:type="spellStart"/>
+      <w:r>
+        <w:rPr>
+          <w:sz w:val="26"/>
+          <w:szCs w:val="26"/>
+        </w:rPr>
+        <w:t>get</w:t>
+      </w:r>
+      <w:proofErr w:type="spellEnd"/>
+      <w:r>
+        <w:rPr>
+          <w:sz w:val="26"/>
+          <w:szCs w:val="26"/>
+        </w:rPr>
+        <w:t>, ao clicar no botão de enviar as informações do formulário, ele envia</w:t>
       </w:r>
       <w:r>
         <w:rPr>
@@ -1199,12 +1305,21 @@
           <w:szCs w:val="32"/>
         </w:rPr>
       </w:pPr>
+      <w:proofErr w:type="spellStart"/>
       <w:r>
         <w:rPr>
           <w:sz w:val="32"/>
           <w:szCs w:val="32"/>
         </w:rPr>
-        <w:t xml:space="preserve">Tag </w:t>
+        <w:t>Tag</w:t>
+      </w:r>
+      <w:proofErr w:type="spellEnd"/>
+      <w:r>
+        <w:rPr>
+          <w:sz w:val="32"/>
+          <w:szCs w:val="32"/>
+        </w:rPr>
+        <w:t xml:space="preserve"> </w:t>
       </w:r>
       <w:r>
         <w:rPr>
@@ -1303,6 +1418,7 @@
         </w:rPr>
         <w:t xml:space="preserve">&lt; input </w:t>
       </w:r>
+      <w:proofErr w:type="spellStart"/>
       <w:r>
         <w:rPr>
           <w:b/>
@@ -1312,6 +1428,7 @@
         </w:rPr>
         <w:t>type</w:t>
       </w:r>
+      <w:proofErr w:type="spellEnd"/>
       <w:r>
         <w:rPr>
           <w:b/>
@@ -1386,14 +1503,25 @@
         </w:rPr>
         <w:t xml:space="preserve">&lt; input </w:t>
       </w:r>
-      <w:r>
-        <w:rPr>
-          <w:b/>
-          <w:bCs/>
-          <w:sz w:val="26"/>
-          <w:szCs w:val="26"/>
-        </w:rPr>
-        <w:t>type=”</w:t>
+      <w:proofErr w:type="spellStart"/>
+      <w:r>
+        <w:rPr>
+          <w:b/>
+          <w:bCs/>
+          <w:sz w:val="26"/>
+          <w:szCs w:val="26"/>
+        </w:rPr>
+        <w:t>type</w:t>
+      </w:r>
+      <w:proofErr w:type="spellEnd"/>
+      <w:r>
+        <w:rPr>
+          <w:b/>
+          <w:bCs/>
+          <w:sz w:val="26"/>
+          <w:szCs w:val="26"/>
+        </w:rPr>
+        <w:t>=”</w:t>
       </w:r>
       <w:proofErr w:type="spellStart"/>
       <w:r>
@@ -1598,46 +1726,52 @@
         <w:rPr>
           <w:sz w:val="26"/>
           <w:szCs w:val="26"/>
-          <w:lang w:val="en-US"/>
-        </w:rPr>
-      </w:pPr>
-      <w:r>
-        <w:rPr>
-          <w:sz w:val="26"/>
-          <w:szCs w:val="26"/>
-          <w:lang w:val="en-US"/>
+        </w:rPr>
+      </w:pPr>
+      <w:r>
+        <w:rPr>
+          <w:sz w:val="26"/>
+          <w:szCs w:val="26"/>
         </w:rPr>
         <w:t xml:space="preserve">&lt; input </w:t>
       </w:r>
-      <w:r>
-        <w:rPr>
-          <w:b/>
-          <w:bCs/>
-          <w:sz w:val="26"/>
-          <w:szCs w:val="26"/>
-          <w:lang w:val="en-US"/>
+      <w:proofErr w:type="spellStart"/>
+      <w:r>
+        <w:rPr>
+          <w:b/>
+          <w:bCs/>
+          <w:sz w:val="26"/>
+          <w:szCs w:val="26"/>
         </w:rPr>
         <w:t>type</w:t>
       </w:r>
-      <w:proofErr w:type="gramStart"/>
-      <w:r>
-        <w:rPr>
-          <w:b/>
-          <w:bCs/>
-          <w:sz w:val="26"/>
-          <w:szCs w:val="26"/>
-          <w:lang w:val="en-US"/>
-        </w:rPr>
-        <w:t>=”button</w:t>
-      </w:r>
-      <w:proofErr w:type="gramEnd"/>
-      <w:r>
-        <w:rPr>
-          <w:b/>
-          <w:bCs/>
-          <w:sz w:val="26"/>
-          <w:szCs w:val="26"/>
-          <w:lang w:val="en-US"/>
+      <w:proofErr w:type="spellEnd"/>
+      <w:r>
+        <w:rPr>
+          <w:b/>
+          <w:bCs/>
+          <w:sz w:val="26"/>
+          <w:szCs w:val="26"/>
+        </w:rPr>
+        <w:t>=”</w:t>
+      </w:r>
+      <w:proofErr w:type="spellStart"/>
+      <w:r>
+        <w:rPr>
+          <w:b/>
+          <w:bCs/>
+          <w:sz w:val="26"/>
+          <w:szCs w:val="26"/>
+        </w:rPr>
+        <w:t>button</w:t>
+      </w:r>
+      <w:proofErr w:type="spellEnd"/>
+      <w:r>
+        <w:rPr>
+          <w:b/>
+          <w:bCs/>
+          <w:sz w:val="26"/>
+          <w:szCs w:val="26"/>
         </w:rPr>
         <w:t>”</w:t>
       </w:r>
@@ -1645,51 +1779,36 @@
         <w:rPr>
           <w:sz w:val="26"/>
           <w:szCs w:val="26"/>
-          <w:lang w:val="en-US"/>
-        </w:rPr>
-        <w:t xml:space="preserve"> /&gt; button </w:t>
-      </w:r>
-      <w:proofErr w:type="spellStart"/>
-      <w:r>
-        <w:rPr>
-          <w:sz w:val="26"/>
-          <w:szCs w:val="26"/>
-          <w:lang w:val="en-US"/>
-        </w:rPr>
-        <w:t>possui</w:t>
-      </w:r>
-      <w:proofErr w:type="spellEnd"/>
-      <w:r>
-        <w:rPr>
-          <w:sz w:val="26"/>
-          <w:szCs w:val="26"/>
-          <w:lang w:val="en-US"/>
-        </w:rPr>
-        <w:t xml:space="preserve"> 2 </w:t>
-      </w:r>
-      <w:proofErr w:type="spellStart"/>
-      <w:r>
-        <w:rPr>
-          <w:sz w:val="26"/>
-          <w:szCs w:val="26"/>
-          <w:lang w:val="en-US"/>
-        </w:rPr>
-        <w:t>for</w:t>
-      </w:r>
-      <w:r>
-        <w:rPr>
-          <w:sz w:val="26"/>
-          <w:szCs w:val="26"/>
-          <w:lang w:val="en-US"/>
-        </w:rPr>
-        <w:t>mas</w:t>
-      </w:r>
-      <w:proofErr w:type="spellEnd"/>
-      <w:r>
-        <w:rPr>
-          <w:sz w:val="26"/>
-          <w:szCs w:val="26"/>
-          <w:lang w:val="en-US"/>
+        </w:rPr>
+        <w:t xml:space="preserve"> /&gt; </w:t>
+      </w:r>
+      <w:proofErr w:type="spellStart"/>
+      <w:r>
+        <w:rPr>
+          <w:sz w:val="26"/>
+          <w:szCs w:val="26"/>
+        </w:rPr>
+        <w:t>button</w:t>
+      </w:r>
+      <w:proofErr w:type="spellEnd"/>
+      <w:r>
+        <w:rPr>
+          <w:sz w:val="26"/>
+          <w:szCs w:val="26"/>
+        </w:rPr>
+        <w:t xml:space="preserve"> possui 2 formas</w:t>
+      </w:r>
+      <w:r>
+        <w:rPr>
+          <w:sz w:val="26"/>
+          <w:szCs w:val="26"/>
+        </w:rPr>
+        <w:t xml:space="preserve"> de ser escrito</w:t>
+      </w:r>
+      <w:r>
+        <w:rPr>
+          <w:sz w:val="26"/>
+          <w:szCs w:val="26"/>
         </w:rPr>
         <w:t>:</w:t>
       </w:r>
@@ -1713,18 +1832,61 @@
           <w:szCs w:val="26"/>
         </w:rPr>
         <w:lastRenderedPageBreak/>
-        <w:t xml:space="preserve">Possui value=”Enviar” – mas semanticamente </w:t>
-      </w:r>
-      <w:r>
-        <w:rPr>
-          <w:sz w:val="26"/>
-          <w:szCs w:val="26"/>
-        </w:rPr>
-        <w:t>coloca-se a tag &lt;</w:t>
-      </w:r>
-      <w:proofErr w:type="spellStart"/>
-      <w:r>
-        <w:rPr>
+        <w:t xml:space="preserve">Possui </w:t>
+      </w:r>
+      <w:proofErr w:type="spellStart"/>
+      <w:r>
+        <w:rPr>
+          <w:sz w:val="26"/>
+          <w:szCs w:val="26"/>
+        </w:rPr>
+        <w:t>value</w:t>
+      </w:r>
+      <w:proofErr w:type="spellEnd"/>
+      <w:r>
+        <w:rPr>
+          <w:sz w:val="26"/>
+          <w:szCs w:val="26"/>
+        </w:rPr>
+        <w:t xml:space="preserve">=”Enviar” – mas semanticamente </w:t>
+      </w:r>
+      <w:r>
+        <w:rPr>
+          <w:sz w:val="26"/>
+          <w:szCs w:val="26"/>
+        </w:rPr>
+        <w:t xml:space="preserve">coloca-se a </w:t>
+      </w:r>
+      <w:proofErr w:type="spellStart"/>
+      <w:r>
+        <w:rPr>
+          <w:sz w:val="26"/>
+          <w:szCs w:val="26"/>
+        </w:rPr>
+        <w:t>tag</w:t>
+      </w:r>
+      <w:proofErr w:type="spellEnd"/>
+      <w:r>
+        <w:rPr>
+          <w:sz w:val="26"/>
+          <w:szCs w:val="26"/>
+        </w:rPr>
+        <w:t xml:space="preserve"> </w:t>
+      </w:r>
+      <w:r>
+        <w:rPr>
+          <w:b/>
+          <w:bCs/>
+          <w:sz w:val="26"/>
+          <w:szCs w:val="26"/>
+        </w:rPr>
+        <w:t>&lt;</w:t>
+      </w:r>
+      <w:proofErr w:type="spellStart"/>
+      <w:r>
+        <w:rPr>
+          <w:b/>
+          <w:bCs/>
           <w:sz w:val="26"/>
           <w:szCs w:val="26"/>
         </w:rPr>
@@ -1733,6 +1895,8 @@
       <w:proofErr w:type="spellEnd"/>
       <w:r>
         <w:rPr>
+          <w:b/>
+          <w:bCs/>
           <w:sz w:val="26"/>
           <w:szCs w:val="26"/>
         </w:rPr>
@@ -1741,6 +1905,8 @@
       <w:proofErr w:type="spellStart"/>
       <w:r>
         <w:rPr>
+          <w:b/>
+          <w:bCs/>
           <w:sz w:val="26"/>
           <w:szCs w:val="26"/>
         </w:rPr>
@@ -1749,6 +1915,8 @@
       <w:proofErr w:type="spellEnd"/>
       <w:r>
         <w:rPr>
+          <w:b/>
+          <w:bCs/>
           <w:sz w:val="26"/>
           <w:szCs w:val="26"/>
         </w:rPr>
@@ -1760,6 +1928,8 @@
         <w:ind w:left="1080"/>
         <w:jc w:val="both"/>
         <w:rPr>
+          <w:b/>
+          <w:bCs/>
           <w:sz w:val="26"/>
           <w:szCs w:val="26"/>
           <w:lang w:val="en-US"/>
@@ -1781,20 +1951,34 @@
           <w:szCs w:val="26"/>
           <w:lang w:val="en-US"/>
         </w:rPr>
-        <w:t>: &lt;input type="button" value="</w:t>
-      </w:r>
-      <w:proofErr w:type="spellStart"/>
-      <w:r>
-        <w:rPr>
+        <w:t xml:space="preserve">: </w:t>
+      </w:r>
+      <w:r>
+        <w:rPr>
+          <w:b/>
+          <w:bCs/>
           <w:sz w:val="26"/>
           <w:szCs w:val="26"/>
           <w:lang w:val="en-US"/>
         </w:rPr>
+        <w:t>&lt;input type="button" value="</w:t>
+      </w:r>
+      <w:proofErr w:type="spellStart"/>
+      <w:r>
+        <w:rPr>
+          <w:b/>
+          <w:bCs/>
+          <w:sz w:val="26"/>
+          <w:szCs w:val="26"/>
+          <w:lang w:val="en-US"/>
+        </w:rPr>
         <w:t>Enviar</w:t>
       </w:r>
       <w:proofErr w:type="spellEnd"/>
       <w:r>
         <w:rPr>
+          <w:b/>
+          <w:bCs/>
           <w:sz w:val="26"/>
           <w:szCs w:val="26"/>
           <w:lang w:val="en-US"/>
@@ -1804,12 +1988,1123 @@
     </w:p>
     <w:p>
       <w:pPr>
+        <w:pStyle w:val="PargrafodaLista"/>
+        <w:numPr>
+          <w:ilvl w:val="1"/>
+          <w:numId w:val="1"/>
+        </w:numPr>
+        <w:jc w:val="both"/>
+        <w:rPr>
+          <w:sz w:val="26"/>
+          <w:szCs w:val="26"/>
+        </w:rPr>
+      </w:pPr>
+      <w:r>
+        <w:rPr>
+          <w:sz w:val="26"/>
+          <w:szCs w:val="26"/>
+        </w:rPr>
+        <w:t>Há também 3 tipos de b</w:t>
+      </w:r>
+      <w:r>
+        <w:rPr>
+          <w:sz w:val="26"/>
+          <w:szCs w:val="26"/>
+        </w:rPr>
+        <w:t>otões no HTML, e esses botões vão agir de uma forma semelhante, mas com funcionalidades diferentes:</w:t>
+      </w:r>
+    </w:p>
+    <w:p>
+      <w:pPr>
+        <w:pStyle w:val="PargrafodaLista"/>
+        <w:numPr>
+          <w:ilvl w:val="2"/>
+          <w:numId w:val="1"/>
+        </w:numPr>
+        <w:jc w:val="both"/>
+        <w:rPr>
+          <w:sz w:val="26"/>
+          <w:szCs w:val="26"/>
+          <w:lang w:val="en-US"/>
+        </w:rPr>
+      </w:pPr>
+      <w:r>
+        <w:rPr>
+          <w:sz w:val="26"/>
+          <w:szCs w:val="26"/>
+          <w:lang w:val="en-US"/>
+        </w:rPr>
+        <w:t>Type</w:t>
+      </w:r>
+      <w:proofErr w:type="gramStart"/>
+      <w:r>
+        <w:rPr>
+          <w:sz w:val="26"/>
+          <w:szCs w:val="26"/>
+          <w:lang w:val="en-US"/>
+        </w:rPr>
+        <w:t>=”</w:t>
+      </w:r>
+      <w:r>
+        <w:rPr>
+          <w:b/>
+          <w:bCs/>
+          <w:sz w:val="26"/>
+          <w:szCs w:val="26"/>
+          <w:lang w:val="en-US"/>
+        </w:rPr>
+        <w:t>button</w:t>
+      </w:r>
+      <w:proofErr w:type="gramEnd"/>
+      <w:r>
+        <w:rPr>
+          <w:sz w:val="26"/>
+          <w:szCs w:val="26"/>
+          <w:lang w:val="en-US"/>
+        </w:rPr>
+        <w:t xml:space="preserve">” – </w:t>
+      </w:r>
+      <w:proofErr w:type="spellStart"/>
+      <w:r>
+        <w:rPr>
+          <w:sz w:val="26"/>
+          <w:szCs w:val="26"/>
+          <w:lang w:val="en-US"/>
+        </w:rPr>
+        <w:t>sintaxe</w:t>
+      </w:r>
+      <w:proofErr w:type="spellEnd"/>
+      <w:r>
+        <w:rPr>
+          <w:sz w:val="26"/>
+          <w:szCs w:val="26"/>
+          <w:lang w:val="en-US"/>
+        </w:rPr>
+        <w:t xml:space="preserve"> : &lt;button </w:t>
+      </w:r>
+      <w:r>
+        <w:rPr>
+          <w:b/>
+          <w:bCs/>
+          <w:sz w:val="26"/>
+          <w:szCs w:val="26"/>
+          <w:lang w:val="en-US"/>
+        </w:rPr>
+        <w:t>type=”button”</w:t>
+      </w:r>
+      <w:r>
+        <w:rPr>
+          <w:sz w:val="26"/>
+          <w:szCs w:val="26"/>
+          <w:lang w:val="en-US"/>
+        </w:rPr>
+        <w:t xml:space="preserve">&gt; </w:t>
+      </w:r>
+      <w:proofErr w:type="spellStart"/>
+      <w:r>
+        <w:rPr>
+          <w:sz w:val="26"/>
+          <w:szCs w:val="26"/>
+          <w:lang w:val="en-US"/>
+        </w:rPr>
+        <w:t>Clicável</w:t>
+      </w:r>
+      <w:proofErr w:type="spellEnd"/>
+      <w:r>
+        <w:rPr>
+          <w:sz w:val="26"/>
+          <w:szCs w:val="26"/>
+          <w:lang w:val="en-US"/>
+        </w:rPr>
+        <w:t xml:space="preserve"> &lt;/button&gt;</w:t>
+      </w:r>
+    </w:p>
+    <w:p>
+      <w:pPr>
+        <w:pStyle w:val="PargrafodaLista"/>
+        <w:numPr>
+          <w:ilvl w:val="3"/>
+          <w:numId w:val="1"/>
+        </w:numPr>
+        <w:jc w:val="both"/>
+        <w:rPr>
+          <w:sz w:val="26"/>
+          <w:szCs w:val="26"/>
+        </w:rPr>
+      </w:pPr>
+      <w:r>
+        <w:rPr>
+          <w:sz w:val="26"/>
+          <w:szCs w:val="26"/>
+        </w:rPr>
+        <w:t>Simplesmente será criado um b</w:t>
+      </w:r>
+      <w:r>
+        <w:rPr>
+          <w:sz w:val="26"/>
+          <w:szCs w:val="26"/>
+        </w:rPr>
+        <w:t xml:space="preserve">otão. E seu funcionamento somente ocorrerá após colocar uma funcionalidade pelo </w:t>
+      </w:r>
+      <w:proofErr w:type="spellStart"/>
+      <w:r>
+        <w:rPr>
+          <w:sz w:val="26"/>
+          <w:szCs w:val="26"/>
+        </w:rPr>
+        <w:t>JavaScript</w:t>
+      </w:r>
+      <w:proofErr w:type="spellEnd"/>
+      <w:r>
+        <w:rPr>
+          <w:sz w:val="26"/>
+          <w:szCs w:val="26"/>
+        </w:rPr>
+        <w:t>.</w:t>
+      </w:r>
+    </w:p>
+    <w:p>
+      <w:pPr>
+        <w:pStyle w:val="PargrafodaLista"/>
+        <w:numPr>
+          <w:ilvl w:val="4"/>
+          <w:numId w:val="1"/>
+        </w:numPr>
+        <w:jc w:val="both"/>
+        <w:rPr>
+          <w:sz w:val="26"/>
+          <w:szCs w:val="26"/>
+          <w:lang w:val="en-US"/>
+        </w:rPr>
+      </w:pPr>
+      <w:r>
+        <w:rPr>
+          <w:sz w:val="26"/>
+          <w:szCs w:val="26"/>
+          <w:lang w:val="en-US"/>
+        </w:rPr>
+        <w:t>Ex. &lt;button type</w:t>
+      </w:r>
+      <w:proofErr w:type="gramStart"/>
+      <w:r>
+        <w:rPr>
+          <w:sz w:val="26"/>
+          <w:szCs w:val="26"/>
+          <w:lang w:val="en-US"/>
+        </w:rPr>
+        <w:t>=”button</w:t>
+      </w:r>
+      <w:proofErr w:type="gramEnd"/>
+      <w:r>
+        <w:rPr>
+          <w:sz w:val="26"/>
+          <w:szCs w:val="26"/>
+          <w:lang w:val="en-US"/>
+        </w:rPr>
+        <w:t xml:space="preserve">” </w:t>
+      </w:r>
+      <w:r>
+        <w:rPr>
+          <w:b/>
+          <w:bCs/>
+          <w:sz w:val="26"/>
+          <w:szCs w:val="26"/>
+          <w:lang w:val="en-US"/>
+        </w:rPr>
+        <w:t>onclick</w:t>
+      </w:r>
+      <w:r>
+        <w:rPr>
+          <w:b/>
+          <w:bCs/>
+          <w:sz w:val="26"/>
+          <w:szCs w:val="26"/>
+          <w:lang w:val="en-US"/>
+        </w:rPr>
+        <w:t>=”</w:t>
+      </w:r>
+      <w:r>
+        <w:rPr>
+          <w:b/>
+          <w:bCs/>
+          <w:sz w:val="26"/>
+          <w:szCs w:val="26"/>
+          <w:lang w:val="en-US"/>
+        </w:rPr>
+        <w:t>alert(‘</w:t>
+      </w:r>
+      <w:proofErr w:type="spellStart"/>
+      <w:r>
+        <w:rPr>
+          <w:b/>
+          <w:bCs/>
+          <w:sz w:val="26"/>
+          <w:szCs w:val="26"/>
+          <w:lang w:val="en-US"/>
+        </w:rPr>
+        <w:t>cliquei</w:t>
+      </w:r>
+      <w:proofErr w:type="spellEnd"/>
+      <w:r>
+        <w:rPr>
+          <w:b/>
+          <w:bCs/>
+          <w:sz w:val="26"/>
+          <w:szCs w:val="26"/>
+          <w:lang w:val="en-US"/>
+        </w:rPr>
+        <w:t xml:space="preserve"> </w:t>
+      </w:r>
+      <w:proofErr w:type="spellStart"/>
+      <w:r>
+        <w:rPr>
+          <w:b/>
+          <w:bCs/>
+          <w:sz w:val="26"/>
+          <w:szCs w:val="26"/>
+          <w:lang w:val="en-US"/>
+        </w:rPr>
+        <w:t>aqui</w:t>
+      </w:r>
+      <w:proofErr w:type="spellEnd"/>
+      <w:r>
+        <w:rPr>
+          <w:b/>
+          <w:bCs/>
+          <w:sz w:val="26"/>
+          <w:szCs w:val="26"/>
+          <w:lang w:val="en-US"/>
+        </w:rPr>
+        <w:t>’)</w:t>
+      </w:r>
+      <w:r>
+        <w:rPr>
+          <w:b/>
+          <w:bCs/>
+          <w:sz w:val="26"/>
+          <w:szCs w:val="26"/>
+          <w:lang w:val="en-US"/>
+        </w:rPr>
+        <w:t>”</w:t>
+      </w:r>
+      <w:r>
+        <w:rPr>
+          <w:sz w:val="26"/>
+          <w:szCs w:val="26"/>
+          <w:lang w:val="en-US"/>
+        </w:rPr>
+        <w:t>&gt;</w:t>
+      </w:r>
+      <w:r>
+        <w:rPr>
+          <w:sz w:val="26"/>
+          <w:szCs w:val="26"/>
+          <w:lang w:val="en-US"/>
+        </w:rPr>
+        <w:t xml:space="preserve"> </w:t>
+      </w:r>
+      <w:proofErr w:type="spellStart"/>
+      <w:r>
+        <w:rPr>
+          <w:sz w:val="26"/>
+          <w:szCs w:val="26"/>
+          <w:lang w:val="en-US"/>
+        </w:rPr>
+        <w:t>Clicável</w:t>
+      </w:r>
+      <w:proofErr w:type="spellEnd"/>
+      <w:r>
+        <w:rPr>
+          <w:sz w:val="26"/>
+          <w:szCs w:val="26"/>
+          <w:lang w:val="en-US"/>
+        </w:rPr>
+        <w:t>&lt;/button&gt;</w:t>
+      </w:r>
+    </w:p>
+    <w:p>
+      <w:pPr>
+        <w:pStyle w:val="PargrafodaLista"/>
+        <w:numPr>
+          <w:ilvl w:val="4"/>
+          <w:numId w:val="1"/>
+        </w:numPr>
+        <w:jc w:val="both"/>
+        <w:rPr>
+          <w:sz w:val="26"/>
+          <w:szCs w:val="26"/>
+        </w:rPr>
+      </w:pPr>
+      <w:r>
+        <w:rPr>
+          <w:sz w:val="26"/>
+          <w:szCs w:val="26"/>
+        </w:rPr>
+        <w:t>Pode-se colocar eventos, p</w:t>
+      </w:r>
+      <w:r>
+        <w:rPr>
+          <w:sz w:val="26"/>
+          <w:szCs w:val="26"/>
+        </w:rPr>
+        <w:t xml:space="preserve">or exemplo: </w:t>
+      </w:r>
+      <w:r>
+        <w:rPr>
+          <w:sz w:val="26"/>
+          <w:szCs w:val="26"/>
+        </w:rPr>
+        <w:t>&lt;</w:t>
+      </w:r>
+      <w:proofErr w:type="spellStart"/>
+      <w:r>
+        <w:rPr>
+          <w:sz w:val="26"/>
+          <w:szCs w:val="26"/>
+        </w:rPr>
+        <w:t>button</w:t>
+      </w:r>
+      <w:proofErr w:type="spellEnd"/>
+      <w:r>
+        <w:rPr>
+          <w:sz w:val="26"/>
+          <w:szCs w:val="26"/>
+        </w:rPr>
+        <w:t xml:space="preserve"> </w:t>
+      </w:r>
+      <w:proofErr w:type="spellStart"/>
+      <w:r>
+        <w:rPr>
+          <w:sz w:val="26"/>
+          <w:szCs w:val="26"/>
+        </w:rPr>
+        <w:t>type</w:t>
+      </w:r>
+      <w:proofErr w:type="spellEnd"/>
+      <w:r>
+        <w:rPr>
+          <w:sz w:val="26"/>
+          <w:szCs w:val="26"/>
+        </w:rPr>
+        <w:t>=”</w:t>
+      </w:r>
+      <w:proofErr w:type="spellStart"/>
+      <w:r>
+        <w:rPr>
+          <w:sz w:val="26"/>
+          <w:szCs w:val="26"/>
+        </w:rPr>
+        <w:t>button</w:t>
+      </w:r>
+      <w:proofErr w:type="spellEnd"/>
+      <w:r>
+        <w:rPr>
+          <w:sz w:val="26"/>
+          <w:szCs w:val="26"/>
+        </w:rPr>
+        <w:t xml:space="preserve">” </w:t>
+      </w:r>
+      <w:proofErr w:type="spellStart"/>
+      <w:r>
+        <w:rPr>
+          <w:b/>
+          <w:bCs/>
+          <w:sz w:val="26"/>
+          <w:szCs w:val="26"/>
+        </w:rPr>
+        <w:t>onmouseover</w:t>
+      </w:r>
+      <w:proofErr w:type="spellEnd"/>
+      <w:r>
+        <w:rPr>
+          <w:b/>
+          <w:bCs/>
+          <w:sz w:val="26"/>
+          <w:szCs w:val="26"/>
+        </w:rPr>
+        <w:t>=</w:t>
+      </w:r>
+      <w:r>
+        <w:rPr>
+          <w:b/>
+          <w:bCs/>
+          <w:sz w:val="26"/>
+          <w:szCs w:val="26"/>
+        </w:rPr>
+        <w:t>”</w:t>
+      </w:r>
+      <w:proofErr w:type="spellStart"/>
+      <w:r>
+        <w:rPr>
+          <w:b/>
+          <w:bCs/>
+          <w:sz w:val="26"/>
+          <w:szCs w:val="26"/>
+        </w:rPr>
+        <w:t>alert</w:t>
+      </w:r>
+      <w:proofErr w:type="spellEnd"/>
+      <w:r>
+        <w:rPr>
+          <w:b/>
+          <w:bCs/>
+          <w:sz w:val="26"/>
+          <w:szCs w:val="26"/>
+        </w:rPr>
+        <w:t>(‘passei aqui’)”</w:t>
+      </w:r>
+      <w:r>
+        <w:rPr>
+          <w:sz w:val="26"/>
+          <w:szCs w:val="26"/>
+        </w:rPr>
+        <w:t xml:space="preserve">&gt; </w:t>
+      </w:r>
+      <w:proofErr w:type="spellStart"/>
+      <w:r>
+        <w:rPr>
+          <w:sz w:val="26"/>
+          <w:szCs w:val="26"/>
+        </w:rPr>
+        <w:t>Clicável</w:t>
+      </w:r>
+      <w:proofErr w:type="spellEnd"/>
+      <w:r>
+        <w:rPr>
+          <w:sz w:val="26"/>
+          <w:szCs w:val="26"/>
+        </w:rPr>
+        <w:t>&lt;/</w:t>
+      </w:r>
+      <w:proofErr w:type="spellStart"/>
+      <w:r>
+        <w:rPr>
+          <w:sz w:val="26"/>
+          <w:szCs w:val="26"/>
+        </w:rPr>
+        <w:t>button</w:t>
+      </w:r>
+      <w:proofErr w:type="spellEnd"/>
+      <w:r>
+        <w:rPr>
+          <w:sz w:val="26"/>
+          <w:szCs w:val="26"/>
+        </w:rPr>
+        <w:t>&gt;</w:t>
+      </w:r>
+    </w:p>
+    <w:p>
+      <w:pPr>
+        <w:pStyle w:val="PargrafodaLista"/>
+        <w:ind w:left="3600"/>
+        <w:jc w:val="both"/>
+        <w:rPr>
+          <w:sz w:val="26"/>
+          <w:szCs w:val="26"/>
+        </w:rPr>
+      </w:pPr>
+    </w:p>
+    <w:p>
+      <w:pPr>
+        <w:pStyle w:val="PargrafodaLista"/>
+        <w:numPr>
+          <w:ilvl w:val="2"/>
+          <w:numId w:val="1"/>
+        </w:numPr>
+        <w:jc w:val="both"/>
+        <w:rPr>
+          <w:sz w:val="26"/>
+          <w:szCs w:val="26"/>
+        </w:rPr>
+      </w:pPr>
+      <w:proofErr w:type="spellStart"/>
+      <w:r>
+        <w:rPr>
+          <w:sz w:val="26"/>
+          <w:szCs w:val="26"/>
+        </w:rPr>
+        <w:t>Type</w:t>
+      </w:r>
+      <w:proofErr w:type="spellEnd"/>
+      <w:r>
+        <w:rPr>
+          <w:sz w:val="26"/>
+          <w:szCs w:val="26"/>
+        </w:rPr>
+        <w:t>=”</w:t>
+      </w:r>
+      <w:r>
+        <w:rPr>
+          <w:b/>
+          <w:bCs/>
+          <w:sz w:val="26"/>
+          <w:szCs w:val="26"/>
+        </w:rPr>
+        <w:t>reset</w:t>
+      </w:r>
+      <w:r>
+        <w:rPr>
+          <w:sz w:val="26"/>
+          <w:szCs w:val="26"/>
+        </w:rPr>
+        <w:t>” – basicamente é o limpar</w:t>
+      </w:r>
+      <w:r>
+        <w:rPr>
+          <w:sz w:val="26"/>
+          <w:szCs w:val="26"/>
+        </w:rPr>
+        <w:t>. Ele irá limpar os campos do &lt;</w:t>
+      </w:r>
+      <w:proofErr w:type="spellStart"/>
+      <w:r>
+        <w:rPr>
+          <w:sz w:val="26"/>
+          <w:szCs w:val="26"/>
+        </w:rPr>
+        <w:t>form</w:t>
+      </w:r>
+      <w:proofErr w:type="spellEnd"/>
+      <w:r>
+        <w:rPr>
+          <w:sz w:val="26"/>
+          <w:szCs w:val="26"/>
+        </w:rPr>
+        <w:t>&gt; que ele está dentro.</w:t>
+      </w:r>
+    </w:p>
+    <w:p>
+      <w:pPr>
+        <w:pStyle w:val="PargrafodaLista"/>
+        <w:numPr>
+          <w:ilvl w:val="3"/>
+          <w:numId w:val="1"/>
+        </w:numPr>
+        <w:jc w:val="both"/>
+        <w:rPr>
+          <w:sz w:val="26"/>
+          <w:szCs w:val="26"/>
+        </w:rPr>
+      </w:pPr>
+      <w:r>
+        <w:rPr>
+          <w:sz w:val="26"/>
+          <w:szCs w:val="26"/>
+        </w:rPr>
+        <w:t xml:space="preserve">Pode-se através de </w:t>
+      </w:r>
+      <w:proofErr w:type="spellStart"/>
+      <w:r>
+        <w:rPr>
+          <w:sz w:val="26"/>
+          <w:szCs w:val="26"/>
+        </w:rPr>
+        <w:t>JavaScript</w:t>
+      </w:r>
+      <w:proofErr w:type="spellEnd"/>
+      <w:r>
+        <w:rPr>
+          <w:sz w:val="26"/>
+          <w:szCs w:val="26"/>
+        </w:rPr>
+        <w:t xml:space="preserve"> alterar sua funcionalidade.</w:t>
+      </w:r>
+    </w:p>
+    <w:p>
+      <w:pPr>
+        <w:pStyle w:val="PargrafodaLista"/>
+        <w:ind w:left="2880"/>
+        <w:jc w:val="both"/>
+        <w:rPr>
+          <w:sz w:val="26"/>
+          <w:szCs w:val="26"/>
+        </w:rPr>
+      </w:pPr>
+    </w:p>
+    <w:p>
+      <w:pPr>
+        <w:pStyle w:val="PargrafodaLista"/>
+        <w:numPr>
+          <w:ilvl w:val="2"/>
+          <w:numId w:val="1"/>
+        </w:numPr>
+        <w:jc w:val="both"/>
+        <w:rPr>
+          <w:sz w:val="26"/>
+          <w:szCs w:val="26"/>
+        </w:rPr>
+      </w:pPr>
+      <w:proofErr w:type="spellStart"/>
+      <w:r>
+        <w:rPr>
+          <w:sz w:val="26"/>
+          <w:szCs w:val="26"/>
+        </w:rPr>
+        <w:t>Type</w:t>
+      </w:r>
+      <w:proofErr w:type="spellEnd"/>
+      <w:r>
+        <w:rPr>
+          <w:sz w:val="26"/>
+          <w:szCs w:val="26"/>
+        </w:rPr>
+        <w:t>=”</w:t>
+      </w:r>
+      <w:proofErr w:type="spellStart"/>
+      <w:r>
+        <w:rPr>
+          <w:b/>
+          <w:bCs/>
+          <w:sz w:val="26"/>
+          <w:szCs w:val="26"/>
+        </w:rPr>
+        <w:t>submit</w:t>
+      </w:r>
+      <w:proofErr w:type="spellEnd"/>
+      <w:r>
+        <w:rPr>
+          <w:sz w:val="26"/>
+          <w:szCs w:val="26"/>
+        </w:rPr>
+        <w:t xml:space="preserve">” </w:t>
+      </w:r>
+      <w:r>
+        <w:rPr>
+          <w:sz w:val="26"/>
+          <w:szCs w:val="26"/>
+        </w:rPr>
+        <w:t>–</w:t>
+      </w:r>
+      <w:r>
+        <w:rPr>
+          <w:sz w:val="26"/>
+          <w:szCs w:val="26"/>
+        </w:rPr>
+        <w:t xml:space="preserve"> </w:t>
+      </w:r>
+      <w:r>
+        <w:rPr>
+          <w:sz w:val="26"/>
+          <w:szCs w:val="26"/>
+        </w:rPr>
+        <w:t>ele basicamente irá enviar o formulário</w:t>
+      </w:r>
+    </w:p>
+    <w:p>
+      <w:pPr>
+        <w:pStyle w:val="PargrafodaLista"/>
+        <w:numPr>
+          <w:ilvl w:val="3"/>
+          <w:numId w:val="1"/>
+        </w:numPr>
+        <w:jc w:val="both"/>
+        <w:rPr>
+          <w:sz w:val="26"/>
+          <w:szCs w:val="26"/>
+          <w:highlight w:val="yellow"/>
+        </w:rPr>
+      </w:pPr>
+      <w:r>
+        <w:rPr>
+          <w:sz w:val="26"/>
+          <w:szCs w:val="26"/>
+        </w:rPr>
+        <w:t xml:space="preserve">Obs. nos formulários, </w:t>
+      </w:r>
+      <w:r>
+        <w:rPr>
+          <w:sz w:val="26"/>
+          <w:szCs w:val="26"/>
+          <w:highlight w:val="yellow"/>
+        </w:rPr>
+        <w:t xml:space="preserve">quando se dá um </w:t>
+      </w:r>
+      <w:proofErr w:type="spellStart"/>
+      <w:r>
+        <w:rPr>
+          <w:sz w:val="26"/>
+          <w:szCs w:val="26"/>
+          <w:highlight w:val="yellow"/>
+        </w:rPr>
+        <w:t>submit</w:t>
+      </w:r>
+      <w:proofErr w:type="spellEnd"/>
+      <w:r>
+        <w:rPr>
+          <w:sz w:val="26"/>
+          <w:szCs w:val="26"/>
+          <w:highlight w:val="yellow"/>
+        </w:rPr>
+        <w:t xml:space="preserve"> </w:t>
+      </w:r>
+      <w:r>
+        <w:rPr>
+          <w:sz w:val="26"/>
+          <w:szCs w:val="26"/>
+          <w:highlight w:val="yellow"/>
+        </w:rPr>
+        <w:t>é fundamental colocar</w:t>
+      </w:r>
+      <w:r>
+        <w:rPr>
+          <w:sz w:val="26"/>
+          <w:szCs w:val="26"/>
+          <w:highlight w:val="yellow"/>
+        </w:rPr>
+        <w:t xml:space="preserve"> um evento chamado “</w:t>
+      </w:r>
+      <w:proofErr w:type="spellStart"/>
+      <w:r>
+        <w:rPr>
+          <w:b/>
+          <w:bCs/>
+          <w:sz w:val="26"/>
+          <w:szCs w:val="26"/>
+          <w:highlight w:val="yellow"/>
+        </w:rPr>
+        <w:t>onsubmit</w:t>
+      </w:r>
+      <w:proofErr w:type="spellEnd"/>
+      <w:r>
+        <w:rPr>
+          <w:sz w:val="26"/>
+          <w:szCs w:val="26"/>
+          <w:highlight w:val="yellow"/>
+        </w:rPr>
+        <w:t>”</w:t>
+      </w:r>
+      <w:r>
+        <w:rPr>
+          <w:sz w:val="26"/>
+          <w:szCs w:val="26"/>
+          <w:highlight w:val="yellow"/>
+        </w:rPr>
+        <w:t xml:space="preserve"> que se coloca na </w:t>
+      </w:r>
+      <w:proofErr w:type="spellStart"/>
+      <w:r>
+        <w:rPr>
+          <w:b/>
+          <w:bCs/>
+          <w:sz w:val="26"/>
+          <w:szCs w:val="26"/>
+          <w:highlight w:val="yellow"/>
+        </w:rPr>
+        <w:t>tag</w:t>
+      </w:r>
+      <w:proofErr w:type="spellEnd"/>
+      <w:r>
+        <w:rPr>
+          <w:b/>
+          <w:bCs/>
+          <w:sz w:val="26"/>
+          <w:szCs w:val="26"/>
+          <w:highlight w:val="yellow"/>
+        </w:rPr>
+        <w:t xml:space="preserve"> &lt;</w:t>
+      </w:r>
+      <w:proofErr w:type="spellStart"/>
+      <w:r>
+        <w:rPr>
+          <w:b/>
+          <w:bCs/>
+          <w:sz w:val="26"/>
+          <w:szCs w:val="26"/>
+          <w:highlight w:val="yellow"/>
+        </w:rPr>
+        <w:t>fo</w:t>
+      </w:r>
+      <w:r>
+        <w:rPr>
+          <w:b/>
+          <w:bCs/>
+          <w:sz w:val="26"/>
+          <w:szCs w:val="26"/>
+          <w:highlight w:val="yellow"/>
+        </w:rPr>
+        <w:t>rm</w:t>
+      </w:r>
+      <w:proofErr w:type="spellEnd"/>
+      <w:r>
+        <w:rPr>
+          <w:b/>
+          <w:bCs/>
+          <w:sz w:val="26"/>
+          <w:szCs w:val="26"/>
+          <w:highlight w:val="yellow"/>
+        </w:rPr>
+        <w:t>&gt;</w:t>
+      </w:r>
+      <w:r>
+        <w:rPr>
+          <w:sz w:val="26"/>
+          <w:szCs w:val="26"/>
+          <w:highlight w:val="yellow"/>
+        </w:rPr>
+        <w:t xml:space="preserve">. E nesse </w:t>
+      </w:r>
+      <w:proofErr w:type="spellStart"/>
+      <w:r>
+        <w:rPr>
+          <w:sz w:val="26"/>
+          <w:szCs w:val="26"/>
+          <w:highlight w:val="yellow"/>
+        </w:rPr>
+        <w:t>submite</w:t>
+      </w:r>
+      <w:proofErr w:type="spellEnd"/>
+      <w:r>
+        <w:rPr>
+          <w:sz w:val="26"/>
+          <w:szCs w:val="26"/>
+          <w:highlight w:val="yellow"/>
+        </w:rPr>
+        <w:t xml:space="preserve"> poderá colocar evento para validar envio do formulário. Assim, pode-se validar se os campos estão preenchidos corretamente e avisar o usuário.</w:t>
+      </w:r>
+    </w:p>
+    <w:p>
+      <w:pPr>
+        <w:pStyle w:val="PargrafodaLista"/>
+        <w:ind w:left="2880"/>
+        <w:jc w:val="both"/>
+        <w:rPr>
+          <w:sz w:val="26"/>
+          <w:szCs w:val="26"/>
+        </w:rPr>
+      </w:pPr>
+      <w:r>
+        <w:rPr>
+          <w:sz w:val="26"/>
+          <w:szCs w:val="26"/>
+        </w:rPr>
+        <w:t xml:space="preserve">Obs. o </w:t>
+      </w:r>
+      <w:proofErr w:type="spellStart"/>
+      <w:r>
+        <w:rPr>
+          <w:sz w:val="26"/>
+          <w:szCs w:val="26"/>
+        </w:rPr>
+        <w:t>enter</w:t>
+      </w:r>
+      <w:proofErr w:type="spellEnd"/>
+      <w:r>
+        <w:rPr>
+          <w:sz w:val="26"/>
+          <w:szCs w:val="26"/>
+        </w:rPr>
+        <w:t xml:space="preserve"> no formulário define o botão </w:t>
+      </w:r>
+      <w:proofErr w:type="spellStart"/>
+      <w:r>
+        <w:rPr>
+          <w:sz w:val="26"/>
+          <w:szCs w:val="26"/>
+        </w:rPr>
+        <w:t>submite</w:t>
+      </w:r>
+      <w:proofErr w:type="spellEnd"/>
+      <w:r>
+        <w:rPr>
+          <w:sz w:val="26"/>
+          <w:szCs w:val="26"/>
+        </w:rPr>
+        <w:t>, por isso, precisa colocar validação.</w:t>
+      </w:r>
+    </w:p>
+    <w:p>
+      <w:pPr>
+        <w:pStyle w:val="PargrafodaLista"/>
+        <w:ind w:left="2880"/>
+        <w:jc w:val="both"/>
+        <w:rPr>
+          <w:sz w:val="26"/>
+          <w:szCs w:val="26"/>
+        </w:rPr>
+      </w:pPr>
+      <w:r>
+        <w:rPr>
+          <w:sz w:val="26"/>
+          <w:szCs w:val="26"/>
+        </w:rPr>
+        <w:t>Obs. convencionalmente os campos obrigatórios coloca-se asteriscos “*”.</w:t>
+      </w:r>
+    </w:p>
+    <w:p>
+      <w:pPr>
+        <w:jc w:val="both"/>
+        <w:rPr>
+          <w:sz w:val="26"/>
+          <w:szCs w:val="26"/>
+        </w:rPr>
+      </w:pPr>
+      <w:r>
+        <w:rPr>
+          <w:sz w:val="26"/>
+          <w:szCs w:val="26"/>
+        </w:rPr>
+        <w:t xml:space="preserve">Obs. no formulário por exemplo ao se editar um cadastro, e não deixar habilitado o </w:t>
+      </w:r>
+      <w:proofErr w:type="spellStart"/>
+      <w:r>
+        <w:rPr>
+          <w:sz w:val="26"/>
+          <w:szCs w:val="26"/>
+        </w:rPr>
+        <w:t>password</w:t>
+      </w:r>
+      <w:proofErr w:type="spellEnd"/>
+      <w:r>
+        <w:rPr>
+          <w:sz w:val="26"/>
+          <w:szCs w:val="26"/>
+        </w:rPr>
+        <w:t xml:space="preserve"> por exemplo, um pessoa mal-intencionada poderá abrir o console do </w:t>
+      </w:r>
+      <w:proofErr w:type="spellStart"/>
+      <w:r>
+        <w:rPr>
+          <w:sz w:val="26"/>
+          <w:szCs w:val="26"/>
+        </w:rPr>
+        <w:t>html</w:t>
+      </w:r>
+      <w:proofErr w:type="spellEnd"/>
+      <w:r>
+        <w:rPr>
+          <w:sz w:val="26"/>
+          <w:szCs w:val="26"/>
+        </w:rPr>
+        <w:t xml:space="preserve"> e retirar o atributo “</w:t>
+      </w:r>
+      <w:proofErr w:type="spellStart"/>
+      <w:r>
+        <w:rPr>
+          <w:sz w:val="26"/>
+          <w:szCs w:val="26"/>
+        </w:rPr>
+        <w:t>disabled</w:t>
+      </w:r>
+      <w:proofErr w:type="spellEnd"/>
+      <w:r>
+        <w:rPr>
+          <w:sz w:val="26"/>
+          <w:szCs w:val="26"/>
+        </w:rPr>
+        <w:t>” e assim redefinir a senha do usuário sem ele saber, burlando o sistema.</w:t>
+      </w:r>
+    </w:p>
+    <w:p>
+      <w:pPr>
+        <w:jc w:val="both"/>
+        <w:rPr>
+          <w:sz w:val="26"/>
+          <w:szCs w:val="26"/>
+        </w:rPr>
+      </w:pPr>
+      <w:r>
+        <w:rPr>
+          <w:sz w:val="26"/>
+          <w:szCs w:val="26"/>
+        </w:rPr>
+        <w:t xml:space="preserve">Por isso precisa validar também no servidor essa alteração, e não só no front </w:t>
+      </w:r>
+      <w:proofErr w:type="spellStart"/>
+      <w:r>
+        <w:rPr>
+          <w:sz w:val="26"/>
+          <w:szCs w:val="26"/>
+        </w:rPr>
+        <w:t>end</w:t>
+      </w:r>
+      <w:proofErr w:type="spellEnd"/>
+      <w:r>
+        <w:rPr>
+          <w:sz w:val="26"/>
+          <w:szCs w:val="26"/>
+        </w:rPr>
+        <w:t xml:space="preserve"> que valida as coisas. E também antes de tratar os dados pode-se validar esses dados </w:t>
+      </w:r>
+      <w:r>
+        <w:rPr>
+          <w:sz w:val="26"/>
+          <w:szCs w:val="26"/>
+        </w:rPr>
+        <w:lastRenderedPageBreak/>
+        <w:t>novamente</w:t>
+      </w:r>
+      <w:r>
+        <w:rPr>
+          <w:sz w:val="26"/>
+          <w:szCs w:val="26"/>
+        </w:rPr>
+        <w:t xml:space="preserve">. Ou seja, validar também no front </w:t>
+      </w:r>
+      <w:proofErr w:type="spellStart"/>
+      <w:r>
+        <w:rPr>
+          <w:sz w:val="26"/>
+          <w:szCs w:val="26"/>
+        </w:rPr>
+        <w:t>end</w:t>
+      </w:r>
+      <w:proofErr w:type="spellEnd"/>
+      <w:r>
+        <w:rPr>
+          <w:sz w:val="26"/>
+          <w:szCs w:val="26"/>
+        </w:rPr>
+        <w:t xml:space="preserve"> quanto no </w:t>
+      </w:r>
+      <w:proofErr w:type="spellStart"/>
+      <w:r>
+        <w:rPr>
+          <w:sz w:val="26"/>
+          <w:szCs w:val="26"/>
+        </w:rPr>
+        <w:t>back</w:t>
+      </w:r>
+      <w:proofErr w:type="spellEnd"/>
+      <w:r>
+        <w:rPr>
+          <w:sz w:val="26"/>
+          <w:szCs w:val="26"/>
+        </w:rPr>
+        <w:t xml:space="preserve"> </w:t>
+      </w:r>
+      <w:proofErr w:type="spellStart"/>
+      <w:r>
+        <w:rPr>
+          <w:sz w:val="26"/>
+          <w:szCs w:val="26"/>
+        </w:rPr>
+        <w:t>end</w:t>
+      </w:r>
+      <w:proofErr w:type="spellEnd"/>
+      <w:r>
+        <w:rPr>
+          <w:sz w:val="26"/>
+          <w:szCs w:val="26"/>
+        </w:rPr>
+        <w:t xml:space="preserve"> justamente por conta da segurança</w:t>
+      </w:r>
+    </w:p>
+    <w:p>
+      <w:pPr>
+        <w:jc w:val="both"/>
+        <w:rPr>
+          <w:sz w:val="26"/>
+          <w:szCs w:val="26"/>
+        </w:rPr>
+      </w:pPr>
+    </w:p>
+    <w:p>
+      <w:pPr>
         <w:ind w:left="1080"/>
         <w:jc w:val="both"/>
         <w:rPr>
           <w:sz w:val="26"/>
           <w:szCs w:val="26"/>
-          <w:lang w:val="en-US"/>
         </w:rPr>
       </w:pPr>
     </w:p>
@@ -1833,7 +3128,23 @@
           <w:sz w:val="26"/>
           <w:szCs w:val="26"/>
         </w:rPr>
-        <w:t>les fazem a mesma coisa. Mas em termos de semântica ao se olhar a tag &lt;</w:t>
+        <w:t xml:space="preserve">les fazem a mesma coisa. Mas em termos de semântica ao se olhar a </w:t>
+      </w:r>
+      <w:proofErr w:type="spellStart"/>
+      <w:r>
+        <w:rPr>
+          <w:sz w:val="26"/>
+          <w:szCs w:val="26"/>
+        </w:rPr>
+        <w:t>tag</w:t>
+      </w:r>
+      <w:proofErr w:type="spellEnd"/>
+      <w:r>
+        <w:rPr>
+          <w:sz w:val="26"/>
+          <w:szCs w:val="26"/>
+        </w:rPr>
+        <w:t xml:space="preserve"> &lt;</w:t>
       </w:r>
       <w:proofErr w:type="spellStart"/>
       <w:r>
@@ -1849,7 +3160,23 @@
           <w:sz w:val="26"/>
           <w:szCs w:val="26"/>
         </w:rPr>
-        <w:t xml:space="preserve">&gt; já se sabe que é um botão. E que por sua vez a tag </w:t>
+        <w:t xml:space="preserve">&gt; já se sabe que é um botão. E que por sua vez a </w:t>
+      </w:r>
+      <w:proofErr w:type="spellStart"/>
+      <w:r>
+        <w:rPr>
+          <w:sz w:val="26"/>
+          <w:szCs w:val="26"/>
+        </w:rPr>
+        <w:t>tag</w:t>
+      </w:r>
+      <w:proofErr w:type="spellEnd"/>
+      <w:r>
+        <w:rPr>
+          <w:sz w:val="26"/>
+          <w:szCs w:val="26"/>
+        </w:rPr>
+        <w:t xml:space="preserve"> </w:t>
       </w:r>
       <w:proofErr w:type="spellStart"/>
       <w:r>
@@ -1897,14 +3224,25 @@
         </w:rPr>
         <w:t xml:space="preserve">&lt; input </w:t>
       </w:r>
-      <w:r>
-        <w:rPr>
-          <w:b/>
-          <w:bCs/>
-          <w:sz w:val="26"/>
-          <w:szCs w:val="26"/>
-        </w:rPr>
-        <w:t>type=”range”</w:t>
+      <w:proofErr w:type="spellStart"/>
+      <w:r>
+        <w:rPr>
+          <w:b/>
+          <w:bCs/>
+          <w:sz w:val="26"/>
+          <w:szCs w:val="26"/>
+        </w:rPr>
+        <w:t>type</w:t>
+      </w:r>
+      <w:proofErr w:type="spellEnd"/>
+      <w:r>
+        <w:rPr>
+          <w:b/>
+          <w:bCs/>
+          <w:sz w:val="26"/>
+          <w:szCs w:val="26"/>
+        </w:rPr>
+        <w:t>=”range”</w:t>
       </w:r>
       <w:r>
         <w:rPr>
@@ -1967,14 +3305,25 @@
         </w:rPr>
         <w:t xml:space="preserve">&lt; input </w:t>
       </w:r>
-      <w:r>
-        <w:rPr>
-          <w:b/>
-          <w:bCs/>
-          <w:sz w:val="26"/>
-          <w:szCs w:val="26"/>
-        </w:rPr>
-        <w:t>type=”color”</w:t>
+      <w:proofErr w:type="spellStart"/>
+      <w:r>
+        <w:rPr>
+          <w:b/>
+          <w:bCs/>
+          <w:sz w:val="26"/>
+          <w:szCs w:val="26"/>
+        </w:rPr>
+        <w:t>type</w:t>
+      </w:r>
+      <w:proofErr w:type="spellEnd"/>
+      <w:r>
+        <w:rPr>
+          <w:b/>
+          <w:bCs/>
+          <w:sz w:val="26"/>
+          <w:szCs w:val="26"/>
+        </w:rPr>
+        <w:t>=”color”</w:t>
       </w:r>
       <w:r>
         <w:rPr>
@@ -2068,14 +3417,25 @@
         </w:rPr>
         <w:t xml:space="preserve">&lt; input </w:t>
       </w:r>
-      <w:r>
-        <w:rPr>
-          <w:b/>
-          <w:bCs/>
-          <w:sz w:val="26"/>
-          <w:szCs w:val="26"/>
-        </w:rPr>
-        <w:t>type=”</w:t>
+      <w:proofErr w:type="spellStart"/>
+      <w:r>
+        <w:rPr>
+          <w:b/>
+          <w:bCs/>
+          <w:sz w:val="26"/>
+          <w:szCs w:val="26"/>
+        </w:rPr>
+        <w:t>type</w:t>
+      </w:r>
+      <w:proofErr w:type="spellEnd"/>
+      <w:r>
+        <w:rPr>
+          <w:b/>
+          <w:bCs/>
+          <w:sz w:val="26"/>
+          <w:szCs w:val="26"/>
+        </w:rPr>
+        <w:t>=”</w:t>
       </w:r>
       <w:proofErr w:type="spellStart"/>
       <w:r>
@@ -2156,14 +3516,25 @@
         </w:rPr>
         <w:t xml:space="preserve">&lt; input </w:t>
       </w:r>
-      <w:r>
-        <w:rPr>
-          <w:b/>
-          <w:bCs/>
-          <w:sz w:val="26"/>
-          <w:szCs w:val="26"/>
-        </w:rPr>
-        <w:t>type=”</w:t>
+      <w:proofErr w:type="spellStart"/>
+      <w:r>
+        <w:rPr>
+          <w:b/>
+          <w:bCs/>
+          <w:sz w:val="26"/>
+          <w:szCs w:val="26"/>
+        </w:rPr>
+        <w:t>type</w:t>
+      </w:r>
+      <w:proofErr w:type="spellEnd"/>
+      <w:r>
+        <w:rPr>
+          <w:b/>
+          <w:bCs/>
+          <w:sz w:val="26"/>
+          <w:szCs w:val="26"/>
+        </w:rPr>
+        <w:t>=”</w:t>
       </w:r>
       <w:proofErr w:type="spellStart"/>
       <w:r>
@@ -2238,14 +3609,25 @@
         </w:rPr>
         <w:t xml:space="preserve">&lt; input </w:t>
       </w:r>
-      <w:r>
-        <w:rPr>
-          <w:b/>
-          <w:bCs/>
-          <w:sz w:val="26"/>
-          <w:szCs w:val="26"/>
-        </w:rPr>
-        <w:t>type=”date”</w:t>
+      <w:proofErr w:type="spellStart"/>
+      <w:r>
+        <w:rPr>
+          <w:b/>
+          <w:bCs/>
+          <w:sz w:val="26"/>
+          <w:szCs w:val="26"/>
+        </w:rPr>
+        <w:t>type</w:t>
+      </w:r>
+      <w:proofErr w:type="spellEnd"/>
+      <w:r>
+        <w:rPr>
+          <w:b/>
+          <w:bCs/>
+          <w:sz w:val="26"/>
+          <w:szCs w:val="26"/>
+        </w:rPr>
+        <w:t>=”date”</w:t>
       </w:r>
       <w:r>
         <w:rPr>
@@ -2298,14 +3680,25 @@
         </w:rPr>
         <w:t xml:space="preserve">&lt; input </w:t>
       </w:r>
-      <w:r>
-        <w:rPr>
-          <w:b/>
-          <w:bCs/>
-          <w:sz w:val="26"/>
-          <w:szCs w:val="26"/>
-        </w:rPr>
-        <w:t>type=”</w:t>
+      <w:proofErr w:type="spellStart"/>
+      <w:r>
+        <w:rPr>
+          <w:b/>
+          <w:bCs/>
+          <w:sz w:val="26"/>
+          <w:szCs w:val="26"/>
+        </w:rPr>
+        <w:t>type</w:t>
+      </w:r>
+      <w:proofErr w:type="spellEnd"/>
+      <w:r>
+        <w:rPr>
+          <w:b/>
+          <w:bCs/>
+          <w:sz w:val="26"/>
+          <w:szCs w:val="26"/>
+        </w:rPr>
+        <w:t>=”</w:t>
       </w:r>
       <w:proofErr w:type="spellStart"/>
       <w:r>
@@ -2422,15 +3815,27 @@
         <w:lastRenderedPageBreak/>
         <w:t xml:space="preserve">&lt; input </w:t>
       </w:r>
-      <w:r>
-        <w:rPr>
-          <w:b/>
-          <w:bCs/>
-          <w:sz w:val="26"/>
-          <w:szCs w:val="26"/>
-        </w:rPr>
-        <w:t>type=”</w:t>
-      </w:r>
+      <w:proofErr w:type="spellStart"/>
+      <w:r>
+        <w:rPr>
+          <w:b/>
+          <w:bCs/>
+          <w:sz w:val="26"/>
+          <w:szCs w:val="26"/>
+        </w:rPr>
+        <w:t>type</w:t>
+      </w:r>
+      <w:proofErr w:type="spellEnd"/>
+      <w:r>
+        <w:rPr>
+          <w:b/>
+          <w:bCs/>
+          <w:sz w:val="26"/>
+          <w:szCs w:val="26"/>
+        </w:rPr>
+        <w:t>=”</w:t>
+      </w:r>
+      <w:proofErr w:type="spellStart"/>
       <w:r>
         <w:rPr>
           <w:b/>
@@ -2440,6 +3845,7 @@
         </w:rPr>
         <w:t>checkbox</w:t>
       </w:r>
+      <w:proofErr w:type="spellEnd"/>
       <w:r>
         <w:rPr>
           <w:b/>
@@ -2482,7 +3888,15 @@
           <w:sz w:val="26"/>
           <w:szCs w:val="26"/>
         </w:rPr>
-        <w:t>A ideia do che</w:t>
+        <w:t xml:space="preserve">A ideia do </w:t>
+      </w:r>
+      <w:proofErr w:type="spellStart"/>
+      <w:r>
+        <w:rPr>
+          <w:sz w:val="26"/>
+          <w:szCs w:val="26"/>
+        </w:rPr>
+        <w:t>che</w:t>
       </w:r>
       <w:r>
         <w:rPr>
@@ -2496,7 +3910,31 @@
           <w:sz w:val="26"/>
           <w:szCs w:val="26"/>
         </w:rPr>
-        <w:t>kbox é selecionar múltiplos valores, porém, na hora que vai transferir para o servidor, precisa informar quais valores foram selecionados. Assim, o checkbox sendo uma variável contendo múltiplos valores</w:t>
+        <w:t>kbox</w:t>
+      </w:r>
+      <w:proofErr w:type="spellEnd"/>
+      <w:r>
+        <w:rPr>
+          <w:sz w:val="26"/>
+          <w:szCs w:val="26"/>
+        </w:rPr>
+        <w:t xml:space="preserve"> é selecionar múltiplos valores, porém, na hora que vai transferir para o servidor, precisa informar quais valores foram selecionados. Assim, o </w:t>
+      </w:r>
+      <w:proofErr w:type="spellStart"/>
+      <w:r>
+        <w:rPr>
+          <w:sz w:val="26"/>
+          <w:szCs w:val="26"/>
+        </w:rPr>
+        <w:t>checkbox</w:t>
+      </w:r>
+      <w:proofErr w:type="spellEnd"/>
+      <w:r>
+        <w:rPr>
+          <w:sz w:val="26"/>
+          <w:szCs w:val="26"/>
+        </w:rPr>
+        <w:t xml:space="preserve"> sendo uma variável contendo múltiplos valores</w:t>
       </w:r>
     </w:p>
     <w:p>
@@ -2524,7 +3962,63 @@
           <w:sz w:val="26"/>
           <w:szCs w:val="26"/>
         </w:rPr>
-        <w:t>&lt;input type="checkbox" name="opcional" val</w:t>
+        <w:t xml:space="preserve">&lt;input </w:t>
+      </w:r>
+      <w:proofErr w:type="spellStart"/>
+      <w:r>
+        <w:rPr>
+          <w:sz w:val="26"/>
+          <w:szCs w:val="26"/>
+        </w:rPr>
+        <w:t>type</w:t>
+      </w:r>
+      <w:proofErr w:type="spellEnd"/>
+      <w:r>
+        <w:rPr>
+          <w:sz w:val="26"/>
+          <w:szCs w:val="26"/>
+        </w:rPr>
+        <w:t>="</w:t>
+      </w:r>
+      <w:proofErr w:type="spellStart"/>
+      <w:r>
+        <w:rPr>
+          <w:sz w:val="26"/>
+          <w:szCs w:val="26"/>
+        </w:rPr>
+        <w:t>checkbox</w:t>
+      </w:r>
+      <w:proofErr w:type="spellEnd"/>
+      <w:r>
+        <w:rPr>
+          <w:sz w:val="26"/>
+          <w:szCs w:val="26"/>
+        </w:rPr>
+        <w:t xml:space="preserve">" </w:t>
+      </w:r>
+      <w:proofErr w:type="spellStart"/>
+      <w:r>
+        <w:rPr>
+          <w:sz w:val="26"/>
+          <w:szCs w:val="26"/>
+        </w:rPr>
+        <w:t>name</w:t>
+      </w:r>
+      <w:proofErr w:type="spellEnd"/>
+      <w:r>
+        <w:rPr>
+          <w:sz w:val="26"/>
+          <w:szCs w:val="26"/>
+        </w:rPr>
+        <w:t xml:space="preserve">="opcional" </w:t>
+      </w:r>
+      <w:proofErr w:type="spellStart"/>
+      <w:r>
+        <w:rPr>
+          <w:sz w:val="26"/>
+          <w:szCs w:val="26"/>
+        </w:rPr>
+        <w:t>val</w:t>
       </w:r>
       <w:r>
         <w:rPr>
@@ -2533,6 +4027,7 @@
         </w:rPr>
         <w:t>ue</w:t>
       </w:r>
+      <w:proofErr w:type="spellEnd"/>
       <w:r>
         <w:rPr>
           <w:sz w:val="26"/>
@@ -2575,7 +4070,23 @@
           <w:sz w:val="26"/>
           <w:szCs w:val="26"/>
         </w:rPr>
-        <w:t xml:space="preserve"> porém se colocar mesmo name somente, ao for enviado para o servidor (linguagem </w:t>
+        <w:t xml:space="preserve"> porém se colocar mesmo </w:t>
+      </w:r>
+      <w:proofErr w:type="spellStart"/>
+      <w:r>
+        <w:rPr>
+          <w:sz w:val="26"/>
+          <w:szCs w:val="26"/>
+        </w:rPr>
+        <w:t>name</w:t>
+      </w:r>
+      <w:proofErr w:type="spellEnd"/>
+      <w:r>
+        <w:rPr>
+          <w:sz w:val="26"/>
+          <w:szCs w:val="26"/>
+        </w:rPr>
+        <w:t xml:space="preserve"> somente, ao for enviado para o servidor (linguagem </w:t>
       </w:r>
       <w:proofErr w:type="spellStart"/>
       <w:r>
@@ -2607,7 +4118,23 @@
           <w:sz w:val="26"/>
           <w:szCs w:val="26"/>
         </w:rPr>
-        <w:t xml:space="preserve">) no método get como vai para </w:t>
+        <w:t xml:space="preserve">) no método </w:t>
+      </w:r>
+      <w:proofErr w:type="spellStart"/>
+      <w:r>
+        <w:rPr>
+          <w:sz w:val="26"/>
+          <w:szCs w:val="26"/>
+        </w:rPr>
+        <w:t>get</w:t>
+      </w:r>
+      <w:proofErr w:type="spellEnd"/>
+      <w:r>
+        <w:rPr>
+          <w:sz w:val="26"/>
+          <w:szCs w:val="26"/>
+        </w:rPr>
+        <w:t xml:space="preserve"> como vai para </w:t>
       </w:r>
       <w:proofErr w:type="spellStart"/>
       <w:r>
@@ -2623,7 +4150,53 @@
           <w:sz w:val="26"/>
           <w:szCs w:val="26"/>
         </w:rPr>
-        <w:t>, o servidor não entendera os checkbox como uma lista caso mais de uma opção seja marcada, e pegará somente o último valor. Pois, entenderá que a variável (name) foi troca e pegará a última troca.</w:t>
+        <w:t xml:space="preserve">, o servidor não entendera os </w:t>
+      </w:r>
+      <w:proofErr w:type="spellStart"/>
+      <w:r>
+        <w:rPr>
+          <w:sz w:val="26"/>
+          <w:szCs w:val="26"/>
+        </w:rPr>
+        <w:t>checkbox</w:t>
+      </w:r>
+      <w:proofErr w:type="spellEnd"/>
+      <w:r>
+        <w:rPr>
+          <w:sz w:val="26"/>
+          <w:szCs w:val="26"/>
+        </w:rPr>
+        <w:t xml:space="preserve"> como uma lista</w:t>
+      </w:r>
+      <w:r>
+        <w:rPr>
+          <w:sz w:val="26"/>
+          <w:szCs w:val="26"/>
+        </w:rPr>
+        <w:t>,</w:t>
+      </w:r>
+      <w:r>
+        <w:rPr>
+          <w:sz w:val="26"/>
+          <w:szCs w:val="26"/>
+        </w:rPr>
+        <w:t xml:space="preserve"> caso mais de uma opção seja marcada, e pegará somente o último valor. Pois, entenderá que a variável (</w:t>
+      </w:r>
+      <w:proofErr w:type="spellStart"/>
+      <w:r>
+        <w:rPr>
+          <w:sz w:val="26"/>
+          <w:szCs w:val="26"/>
+        </w:rPr>
+        <w:t>name</w:t>
+      </w:r>
+      <w:proofErr w:type="spellEnd"/>
+      <w:r>
+        <w:rPr>
+          <w:sz w:val="26"/>
+          <w:szCs w:val="26"/>
+        </w:rPr>
+        <w:t>) foi troca e pegará a última troca.</w:t>
       </w:r>
     </w:p>
     <w:p>
@@ -2644,7 +4217,39 @@
           <w:sz w:val="26"/>
           <w:szCs w:val="26"/>
         </w:rPr>
-        <w:t>Assim, uma forma de se fazer com que todos sejam enviados, coloca-se os colchetes depois do valor do name. Pois, os colchetes indica para o servidor que esses checkbox são uma lista.</w:t>
+        <w:t xml:space="preserve">Assim, uma forma de se fazer com que todos sejam enviados, coloca-se os colchetes depois do valor do </w:t>
+      </w:r>
+      <w:proofErr w:type="spellStart"/>
+      <w:r>
+        <w:rPr>
+          <w:sz w:val="26"/>
+          <w:szCs w:val="26"/>
+        </w:rPr>
+        <w:t>name</w:t>
+      </w:r>
+      <w:proofErr w:type="spellEnd"/>
+      <w:r>
+        <w:rPr>
+          <w:sz w:val="26"/>
+          <w:szCs w:val="26"/>
+        </w:rPr>
+        <w:t xml:space="preserve">. Pois, os colchetes indica para o servidor que esses </w:t>
+      </w:r>
+      <w:proofErr w:type="spellStart"/>
+      <w:r>
+        <w:rPr>
+          <w:sz w:val="26"/>
+          <w:szCs w:val="26"/>
+        </w:rPr>
+        <w:t>checkbox</w:t>
+      </w:r>
+      <w:proofErr w:type="spellEnd"/>
+      <w:r>
+        <w:rPr>
+          <w:sz w:val="26"/>
+          <w:szCs w:val="26"/>
+        </w:rPr>
+        <w:t xml:space="preserve"> são uma lista.</w:t>
       </w:r>
     </w:p>
     <w:p>
@@ -2665,39 +4270,165 @@
           <w:sz w:val="26"/>
           <w:szCs w:val="26"/>
         </w:rPr>
-        <w:t>&lt;input type="checkbox" name="opcional[]" value="queijo"/&gt; + queijo</w:t>
-      </w:r>
-    </w:p>
-    <w:p>
-      <w:pPr>
-        <w:jc w:val="both"/>
-        <w:rPr>
-          <w:sz w:val="26"/>
-          <w:szCs w:val="26"/>
-        </w:rPr>
-      </w:pPr>
-      <w:r>
-        <w:rPr>
-          <w:sz w:val="26"/>
-          <w:szCs w:val="26"/>
-        </w:rPr>
-        <w:t xml:space="preserve">Obs. enviando vários checkbox com mesmo nome e diferentes valores precisa-se </w:t>
-      </w:r>
-      <w:proofErr w:type="gramStart"/>
-      <w:r>
-        <w:rPr>
-          <w:sz w:val="26"/>
-          <w:szCs w:val="26"/>
-        </w:rPr>
-        <w:t>envia</w:t>
-      </w:r>
-      <w:proofErr w:type="gramEnd"/>
-      <w:r>
-        <w:rPr>
-          <w:sz w:val="26"/>
-          <w:szCs w:val="26"/>
-        </w:rPr>
-        <w:t xml:space="preserve"> via post e não com método get na tag &lt;form&gt;</w:t>
+        <w:t xml:space="preserve">&lt;input </w:t>
+      </w:r>
+      <w:proofErr w:type="spellStart"/>
+      <w:r>
+        <w:rPr>
+          <w:sz w:val="26"/>
+          <w:szCs w:val="26"/>
+        </w:rPr>
+        <w:t>type</w:t>
+      </w:r>
+      <w:proofErr w:type="spellEnd"/>
+      <w:r>
+        <w:rPr>
+          <w:sz w:val="26"/>
+          <w:szCs w:val="26"/>
+        </w:rPr>
+        <w:t>="</w:t>
+      </w:r>
+      <w:proofErr w:type="spellStart"/>
+      <w:r>
+        <w:rPr>
+          <w:sz w:val="26"/>
+          <w:szCs w:val="26"/>
+        </w:rPr>
+        <w:t>checkbox</w:t>
+      </w:r>
+      <w:proofErr w:type="spellEnd"/>
+      <w:r>
+        <w:rPr>
+          <w:sz w:val="26"/>
+          <w:szCs w:val="26"/>
+        </w:rPr>
+        <w:t xml:space="preserve">" </w:t>
+      </w:r>
+      <w:proofErr w:type="spellStart"/>
+      <w:r>
+        <w:rPr>
+          <w:sz w:val="26"/>
+          <w:szCs w:val="26"/>
+        </w:rPr>
+        <w:t>name</w:t>
+      </w:r>
+      <w:proofErr w:type="spellEnd"/>
+      <w:r>
+        <w:rPr>
+          <w:sz w:val="26"/>
+          <w:szCs w:val="26"/>
+        </w:rPr>
+        <w:t xml:space="preserve">="opcional[]" </w:t>
+      </w:r>
+      <w:proofErr w:type="spellStart"/>
+      <w:r>
+        <w:rPr>
+          <w:sz w:val="26"/>
+          <w:szCs w:val="26"/>
+        </w:rPr>
+        <w:t>value</w:t>
+      </w:r>
+      <w:proofErr w:type="spellEnd"/>
+      <w:r>
+        <w:rPr>
+          <w:sz w:val="26"/>
+          <w:szCs w:val="26"/>
+        </w:rPr>
+        <w:t>="queijo"/&gt; + queijo</w:t>
+      </w:r>
+    </w:p>
+    <w:p>
+      <w:pPr>
+        <w:jc w:val="both"/>
+        <w:rPr>
+          <w:sz w:val="26"/>
+          <w:szCs w:val="26"/>
+        </w:rPr>
+      </w:pPr>
+      <w:r>
+        <w:rPr>
+          <w:sz w:val="26"/>
+          <w:szCs w:val="26"/>
+        </w:rPr>
+        <w:t xml:space="preserve">Obs. enviando vários </w:t>
+      </w:r>
+      <w:proofErr w:type="spellStart"/>
+      <w:r>
+        <w:rPr>
+          <w:sz w:val="26"/>
+          <w:szCs w:val="26"/>
+        </w:rPr>
+        <w:t>checkbox</w:t>
+      </w:r>
+      <w:proofErr w:type="spellEnd"/>
+      <w:r>
+        <w:rPr>
+          <w:sz w:val="26"/>
+          <w:szCs w:val="26"/>
+        </w:rPr>
+        <w:t xml:space="preserve"> com mesmo nome e diferentes valores precisa-se </w:t>
+      </w:r>
+      <w:r>
+        <w:rPr>
+          <w:sz w:val="26"/>
+          <w:szCs w:val="26"/>
+        </w:rPr>
+        <w:t>enviar</w:t>
+      </w:r>
+      <w:r>
+        <w:rPr>
+          <w:sz w:val="26"/>
+          <w:szCs w:val="26"/>
+        </w:rPr>
+        <w:t xml:space="preserve"> via post e não com método </w:t>
+      </w:r>
+      <w:proofErr w:type="spellStart"/>
+      <w:r>
+        <w:rPr>
+          <w:sz w:val="26"/>
+          <w:szCs w:val="26"/>
+        </w:rPr>
+        <w:t>get</w:t>
+      </w:r>
+      <w:proofErr w:type="spellEnd"/>
+      <w:r>
+        <w:rPr>
+          <w:sz w:val="26"/>
+          <w:szCs w:val="26"/>
+        </w:rPr>
+        <w:t xml:space="preserve"> na </w:t>
+      </w:r>
+      <w:proofErr w:type="spellStart"/>
+      <w:r>
+        <w:rPr>
+          <w:sz w:val="26"/>
+          <w:szCs w:val="26"/>
+        </w:rPr>
+        <w:t>tag</w:t>
+      </w:r>
+      <w:proofErr w:type="spellEnd"/>
+      <w:r>
+        <w:rPr>
+          <w:sz w:val="26"/>
+          <w:szCs w:val="26"/>
+        </w:rPr>
+        <w:t xml:space="preserve"> &lt;</w:t>
+      </w:r>
+      <w:proofErr w:type="spellStart"/>
+      <w:r>
+        <w:rPr>
+          <w:sz w:val="26"/>
+          <w:szCs w:val="26"/>
+        </w:rPr>
+        <w:t>form</w:t>
+      </w:r>
+      <w:proofErr w:type="spellEnd"/>
+      <w:r>
+        <w:rPr>
+          <w:sz w:val="26"/>
+          <w:szCs w:val="26"/>
+        </w:rPr>
+        <w:t>&gt;</w:t>
       </w:r>
     </w:p>
     <w:p>
@@ -2727,7 +4458,23 @@
           <w:sz w:val="26"/>
           <w:szCs w:val="26"/>
         </w:rPr>
-        <w:t>&lt;input type="</w:t>
+        <w:t xml:space="preserve">&lt;input </w:t>
+      </w:r>
+      <w:proofErr w:type="spellStart"/>
+      <w:r>
+        <w:rPr>
+          <w:sz w:val="26"/>
+          <w:szCs w:val="26"/>
+        </w:rPr>
+        <w:t>type</w:t>
+      </w:r>
+      <w:proofErr w:type="spellEnd"/>
+      <w:r>
+        <w:rPr>
+          <w:sz w:val="26"/>
+          <w:szCs w:val="26"/>
+        </w:rPr>
+        <w:t>="</w:t>
       </w:r>
       <w:r>
         <w:rPr>
@@ -2759,6 +4506,7 @@
         </w:rPr>
         <w:t xml:space="preserve"> Para funcionar elas precisam ter o mesmo nome “</w:t>
       </w:r>
+      <w:proofErr w:type="spellStart"/>
       <w:r>
         <w:rPr>
           <w:b/>
@@ -2768,6 +4516,7 @@
         </w:rPr>
         <w:t>name</w:t>
       </w:r>
+      <w:proofErr w:type="spellEnd"/>
       <w:r>
         <w:rPr>
           <w:sz w:val="26"/>
@@ -2798,6 +4547,7 @@
         </w:rPr>
         <w:t>Atributo “</w:t>
       </w:r>
+      <w:proofErr w:type="spellStart"/>
       <w:r>
         <w:rPr>
           <w:b/>
@@ -2807,6 +4557,7 @@
         </w:rPr>
         <w:t>disabled</w:t>
       </w:r>
+      <w:proofErr w:type="spellEnd"/>
       <w:r>
         <w:rPr>
           <w:sz w:val="26"/>
@@ -2864,24 +4615,26 @@
           <w:szCs w:val="26"/>
           <w:lang w:val="en-US"/>
         </w:rPr>
-        <w:t xml:space="preserve"> </w:t>
-      </w:r>
+        <w:t xml:space="preserve"> name="</w:t>
+      </w:r>
+      <w:proofErr w:type="spellStart"/>
+      <w:proofErr w:type="gramStart"/>
       <w:r>
         <w:rPr>
           <w:sz w:val="26"/>
           <w:szCs w:val="26"/>
           <w:lang w:val="en-US"/>
         </w:rPr>
-        <w:t>name="</w:t>
-      </w:r>
-      <w:proofErr w:type="gramStart"/>
+        <w:t>opcional</w:t>
+      </w:r>
+      <w:proofErr w:type="spellEnd"/>
       <w:r>
         <w:rPr>
           <w:sz w:val="26"/>
           <w:szCs w:val="26"/>
           <w:lang w:val="en-US"/>
         </w:rPr>
-        <w:t>opcional[</w:t>
+        <w:t>[</w:t>
       </w:r>
       <w:proofErr w:type="gramEnd"/>
       <w:r>
@@ -2909,22 +4662,27 @@
         <w:rPr>
           <w:sz w:val="26"/>
           <w:szCs w:val="26"/>
-        </w:rPr>
-      </w:pPr>
-      <w:r>
-        <w:rPr>
-          <w:sz w:val="26"/>
-          <w:szCs w:val="26"/>
+          <w:lang w:val="en-US"/>
+        </w:rPr>
+      </w:pPr>
+      <w:proofErr w:type="spellStart"/>
+      <w:r>
+        <w:rPr>
+          <w:sz w:val="26"/>
+          <w:szCs w:val="26"/>
+          <w:lang w:val="en-US"/>
         </w:rPr>
         <w:t>Referencias</w:t>
       </w:r>
-    </w:p>
-    <w:p>
-      <w:pPr>
-        <w:jc w:val="both"/>
-        <w:rPr>
-          <w:sz w:val="26"/>
-          <w:szCs w:val="26"/>
+      <w:proofErr w:type="spellEnd"/>
+    </w:p>
+    <w:p>
+      <w:pPr>
+        <w:jc w:val="both"/>
+        <w:rPr>
+          <w:sz w:val="26"/>
+          <w:szCs w:val="26"/>
+          <w:lang w:val="en-US"/>
         </w:rPr>
       </w:pPr>
       <w:hyperlink r:id="rId7" w:history="1">
@@ -2935,6 +4693,7 @@
             <w:sz w:val="26"/>
             <w:szCs w:val="26"/>
             <w:u w:val="none"/>
+            <w:lang w:val="en-US"/>
           </w:rPr>
           <w:t>https://www.w3schools.com/html/html_form_input_types.asp</w:t>
         </w:r>
@@ -2946,6 +4705,7 @@
         <w:rPr>
           <w:sz w:val="26"/>
           <w:szCs w:val="26"/>
+          <w:lang w:val="en-US"/>
         </w:rPr>
       </w:pPr>
     </w:p>
@@ -2967,7 +4727,23 @@
           <w:sz w:val="26"/>
           <w:szCs w:val="26"/>
         </w:rPr>
-        <w:t>&lt;input type="</w:t>
+        <w:t xml:space="preserve">&lt;input </w:t>
+      </w:r>
+      <w:proofErr w:type="spellStart"/>
+      <w:r>
+        <w:rPr>
+          <w:sz w:val="26"/>
+          <w:szCs w:val="26"/>
+        </w:rPr>
+        <w:t>type</w:t>
+      </w:r>
+      <w:proofErr w:type="spellEnd"/>
+      <w:r>
+        <w:rPr>
+          <w:sz w:val="26"/>
+          <w:szCs w:val="26"/>
+        </w:rPr>
+        <w:t>="</w:t>
       </w:r>
       <w:proofErr w:type="spellStart"/>
       <w:r>
@@ -3023,14 +4799,23 @@
           <w:sz w:val="26"/>
           <w:szCs w:val="26"/>
         </w:rPr>
-        <w:t>&lt;</w:t>
-      </w:r>
-      <w:r>
-        <w:rPr>
-          <w:sz w:val="26"/>
-          <w:szCs w:val="26"/>
-        </w:rPr>
-        <w:t>input type="</w:t>
+        <w:t xml:space="preserve">&lt;input </w:t>
+      </w:r>
+      <w:proofErr w:type="spellStart"/>
+      <w:r>
+        <w:rPr>
+          <w:sz w:val="26"/>
+          <w:szCs w:val="26"/>
+        </w:rPr>
+        <w:t>type</w:t>
+      </w:r>
+      <w:proofErr w:type="spellEnd"/>
+      <w:r>
+        <w:rPr>
+          <w:sz w:val="26"/>
+          <w:szCs w:val="26"/>
+        </w:rPr>
+        <w:t>="</w:t>
       </w:r>
       <w:r>
         <w:rPr>
@@ -3046,14 +4831,7 @@
           <w:sz w:val="26"/>
           <w:szCs w:val="26"/>
         </w:rPr>
-        <w:t>" /&gt;</w:t>
-      </w:r>
-      <w:r>
-        <w:rPr>
-          <w:sz w:val="26"/>
-          <w:szCs w:val="26"/>
-        </w:rPr>
-        <w:t xml:space="preserve"> - campo de e</w:t>
+        <w:t>" /&gt; - campo de e</w:t>
       </w:r>
       <w:r>
         <w:rPr>
@@ -3094,7 +4872,7 @@
           <w:sz w:val="26"/>
           <w:szCs w:val="26"/>
         </w:rPr>
-        <w:t xml:space="preserve">” consegue-se selecionar vários arquivos para serem enviados. Se não colocar esse atributo por padrão só pode selecionar 1 </w:t>
+        <w:t xml:space="preserve">” consegue-se selecionar vários arquivos para serem </w:t>
       </w:r>
       <w:r>
         <w:rPr>
@@ -3102,7 +4880,7 @@
           <w:szCs w:val="26"/>
         </w:rPr>
         <w:lastRenderedPageBreak/>
-        <w:t>arquivo. Então mesmo apertando CTRL não deixa selecionar mais de um arquivo.</w:t>
+        <w:t>enviados. Se não colocar esse atributo por padrão só pode selecionar 1 arquivo. Então mesmo apertando CTRL não deixa selecionar mais de um arquivo.</w:t>
       </w:r>
     </w:p>
     <w:p>
@@ -3132,14 +4910,23 @@
           <w:sz w:val="26"/>
           <w:szCs w:val="26"/>
         </w:rPr>
-        <w:t>&lt;</w:t>
-      </w:r>
-      <w:r>
-        <w:rPr>
-          <w:sz w:val="26"/>
-          <w:szCs w:val="26"/>
-        </w:rPr>
-        <w:t>input type="</w:t>
+        <w:t xml:space="preserve">&lt;input </w:t>
+      </w:r>
+      <w:proofErr w:type="spellStart"/>
+      <w:r>
+        <w:rPr>
+          <w:sz w:val="26"/>
+          <w:szCs w:val="26"/>
+        </w:rPr>
+        <w:t>type</w:t>
+      </w:r>
+      <w:proofErr w:type="spellEnd"/>
+      <w:r>
+        <w:rPr>
+          <w:sz w:val="26"/>
+          <w:szCs w:val="26"/>
+        </w:rPr>
+        <w:t>="</w:t>
       </w:r>
       <w:proofErr w:type="spellStart"/>
       <w:r>
@@ -3157,14 +4944,7 @@
           <w:sz w:val="26"/>
           <w:szCs w:val="26"/>
         </w:rPr>
-        <w:t>" /&gt;</w:t>
-      </w:r>
-      <w:r>
-        <w:rPr>
-          <w:sz w:val="26"/>
-          <w:szCs w:val="26"/>
-        </w:rPr>
-        <w:t xml:space="preserve"> - </w:t>
+        <w:t xml:space="preserve">" /&gt; - </w:t>
       </w:r>
       <w:r>
         <w:rPr>
@@ -3173,28 +4953,19 @@
         </w:rPr>
         <w:t xml:space="preserve">campo de busca. </w:t>
       </w:r>
-      <w:proofErr w:type="spellStart"/>
-      <w:r>
-        <w:rPr>
-          <w:sz w:val="26"/>
-          <w:szCs w:val="26"/>
-        </w:rPr>
-        <w:t>N</w:t>
-      </w:r>
-      <w:r>
-        <w:rPr>
-          <w:sz w:val="26"/>
-          <w:szCs w:val="26"/>
-        </w:rPr>
-        <w:t>Não</w:t>
-      </w:r>
-      <w:proofErr w:type="spellEnd"/>
-      <w:r>
-        <w:rPr>
-          <w:sz w:val="26"/>
-          <w:szCs w:val="26"/>
-        </w:rPr>
-        <w:t xml:space="preserve"> é muito utilizado, pois, está disponível em poucos navegadores, como ex. Chrome.</w:t>
+      <w:r>
+        <w:rPr>
+          <w:sz w:val="26"/>
+          <w:szCs w:val="26"/>
+        </w:rPr>
+        <w:t>n</w:t>
+      </w:r>
+      <w:r>
+        <w:rPr>
+          <w:sz w:val="26"/>
+          <w:szCs w:val="26"/>
+        </w:rPr>
+        <w:t>ão é muito utilizado, pois, está disponível em poucos navegadores, como ex. Chrome.</w:t>
       </w:r>
     </w:p>
     <w:p>
@@ -3205,6 +4976,159 @@
           <w:szCs w:val="26"/>
         </w:rPr>
       </w:pPr>
+    </w:p>
+    <w:p>
+      <w:pPr>
+        <w:jc w:val="both"/>
+        <w:rPr>
+          <w:b/>
+          <w:bCs/>
+          <w:sz w:val="32"/>
+          <w:szCs w:val="32"/>
+        </w:rPr>
+      </w:pPr>
+      <w:proofErr w:type="spellStart"/>
+      <w:r>
+        <w:rPr>
+          <w:sz w:val="32"/>
+          <w:szCs w:val="32"/>
+        </w:rPr>
+        <w:t>Tag</w:t>
+      </w:r>
+      <w:proofErr w:type="spellEnd"/>
+      <w:r>
+        <w:rPr>
+          <w:sz w:val="32"/>
+          <w:szCs w:val="32"/>
+        </w:rPr>
+        <w:t xml:space="preserve"> </w:t>
+      </w:r>
+      <w:r>
+        <w:rPr>
+          <w:b/>
+          <w:bCs/>
+          <w:sz w:val="32"/>
+          <w:szCs w:val="32"/>
+        </w:rPr>
+        <w:t xml:space="preserve">&lt; </w:t>
+      </w:r>
+      <w:proofErr w:type="spellStart"/>
+      <w:r>
+        <w:rPr>
+          <w:b/>
+          <w:bCs/>
+          <w:sz w:val="32"/>
+          <w:szCs w:val="32"/>
+        </w:rPr>
+        <w:t>select</w:t>
+      </w:r>
+      <w:proofErr w:type="spellEnd"/>
+      <w:r>
+        <w:rPr>
+          <w:b/>
+          <w:bCs/>
+          <w:sz w:val="32"/>
+          <w:szCs w:val="32"/>
+        </w:rPr>
+        <w:t xml:space="preserve"> &gt;</w:t>
+      </w:r>
+    </w:p>
+    <w:p>
+      <w:pPr>
+        <w:jc w:val="both"/>
+        <w:rPr>
+          <w:sz w:val="26"/>
+          <w:szCs w:val="26"/>
+        </w:rPr>
+      </w:pPr>
+      <w:r>
+        <w:rPr>
+          <w:sz w:val="26"/>
+          <w:szCs w:val="26"/>
+        </w:rPr>
+        <w:tab/>
+        <w:t xml:space="preserve">Se estiver em uma estrutura de formulário onde o preenchimento do campo, tipo de área pretendida, por exemplo, precisa ser preenchida, e se deixar sem nenhum filtro de validação, o usuário poderá escrever “banana” se ele quiser e submeter o formulário. Então, faça o campo com valores já </w:t>
+      </w:r>
+      <w:proofErr w:type="spellStart"/>
+      <w:proofErr w:type="gramStart"/>
+      <w:r>
+        <w:rPr>
+          <w:sz w:val="26"/>
+          <w:szCs w:val="26"/>
+        </w:rPr>
+        <w:t>pré</w:t>
+      </w:r>
+      <w:proofErr w:type="spellEnd"/>
+      <w:r>
+        <w:rPr>
+          <w:sz w:val="26"/>
+          <w:szCs w:val="26"/>
+        </w:rPr>
+        <w:t xml:space="preserve"> definidos</w:t>
+      </w:r>
+      <w:proofErr w:type="gramEnd"/>
+      <w:r>
+        <w:rPr>
+          <w:sz w:val="26"/>
+          <w:szCs w:val="26"/>
+        </w:rPr>
+        <w:t>.</w:t>
+      </w:r>
+    </w:p>
+    <w:p>
+      <w:pPr>
+        <w:jc w:val="both"/>
+        <w:rPr>
+          <w:sz w:val="26"/>
+          <w:szCs w:val="26"/>
+        </w:rPr>
+      </w:pPr>
+      <w:r>
+        <w:rPr>
+          <w:sz w:val="26"/>
+          <w:szCs w:val="26"/>
+        </w:rPr>
+        <w:t xml:space="preserve">Ex. </w:t>
+      </w:r>
+      <w:r>
+        <w:rPr>
+          <w:sz w:val="26"/>
+          <w:szCs w:val="26"/>
+        </w:rPr>
+        <w:t xml:space="preserve">  &lt;</w:t>
+      </w:r>
+      <w:proofErr w:type="spellStart"/>
+      <w:r>
+        <w:rPr>
+          <w:sz w:val="26"/>
+          <w:szCs w:val="26"/>
+        </w:rPr>
+        <w:t>select</w:t>
+      </w:r>
+      <w:proofErr w:type="spellEnd"/>
+      <w:r>
+        <w:rPr>
+          <w:sz w:val="26"/>
+          <w:szCs w:val="26"/>
+        </w:rPr>
+        <w:t xml:space="preserve"> </w:t>
+      </w:r>
+      <w:proofErr w:type="spellStart"/>
+      <w:r>
+        <w:rPr>
+          <w:sz w:val="26"/>
+          <w:szCs w:val="26"/>
+        </w:rPr>
+        <w:t>name</w:t>
+      </w:r>
+      <w:proofErr w:type="spellEnd"/>
+      <w:r>
+        <w:rPr>
+          <w:sz w:val="26"/>
+          <w:szCs w:val="26"/>
+        </w:rPr>
+        <w:t>=""&gt;</w:t>
+      </w:r>
     </w:p>
     <w:p>
       <w:pPr>
@@ -3213,6 +5137,487 @@
           <w:ilvl w:val="0"/>
           <w:numId w:val="1"/>
         </w:numPr>
+        <w:jc w:val="both"/>
+        <w:rPr>
+          <w:sz w:val="26"/>
+          <w:szCs w:val="26"/>
+        </w:rPr>
+      </w:pPr>
+      <w:r>
+        <w:rPr>
+          <w:sz w:val="26"/>
+          <w:szCs w:val="26"/>
+        </w:rPr>
+        <w:t xml:space="preserve">A caixa </w:t>
+      </w:r>
+      <w:proofErr w:type="spellStart"/>
+      <w:proofErr w:type="gramStart"/>
+      <w:r>
+        <w:rPr>
+          <w:sz w:val="26"/>
+          <w:szCs w:val="26"/>
+        </w:rPr>
+        <w:t>pré</w:t>
+      </w:r>
+      <w:proofErr w:type="spellEnd"/>
+      <w:r>
+        <w:rPr>
+          <w:sz w:val="26"/>
+          <w:szCs w:val="26"/>
+        </w:rPr>
+        <w:t xml:space="preserve"> definida</w:t>
+      </w:r>
+      <w:proofErr w:type="gramEnd"/>
+      <w:r>
+        <w:rPr>
+          <w:sz w:val="26"/>
+          <w:szCs w:val="26"/>
+        </w:rPr>
+        <w:t xml:space="preserve"> conterá as opções para escolher, e utiliza-se </w:t>
+      </w:r>
+      <w:proofErr w:type="spellStart"/>
+      <w:r>
+        <w:rPr>
+          <w:b/>
+          <w:bCs/>
+          <w:sz w:val="26"/>
+          <w:szCs w:val="26"/>
+        </w:rPr>
+        <w:t>tag</w:t>
+      </w:r>
+      <w:proofErr w:type="spellEnd"/>
+      <w:r>
+        <w:rPr>
+          <w:b/>
+          <w:bCs/>
+          <w:sz w:val="26"/>
+          <w:szCs w:val="26"/>
+        </w:rPr>
+        <w:t xml:space="preserve"> filha</w:t>
+      </w:r>
+      <w:r>
+        <w:rPr>
+          <w:sz w:val="26"/>
+          <w:szCs w:val="26"/>
+        </w:rPr>
+        <w:t xml:space="preserve"> chamada “</w:t>
+      </w:r>
+      <w:proofErr w:type="spellStart"/>
+      <w:r>
+        <w:rPr>
+          <w:b/>
+          <w:bCs/>
+          <w:sz w:val="26"/>
+          <w:szCs w:val="26"/>
+        </w:rPr>
+        <w:t>option</w:t>
+      </w:r>
+      <w:proofErr w:type="spellEnd"/>
+      <w:r>
+        <w:rPr>
+          <w:sz w:val="26"/>
+          <w:szCs w:val="26"/>
+        </w:rPr>
+        <w:t>”.</w:t>
+      </w:r>
+    </w:p>
+    <w:p>
+      <w:pPr>
+        <w:pStyle w:val="PargrafodaLista"/>
+        <w:numPr>
+          <w:ilvl w:val="1"/>
+          <w:numId w:val="1"/>
+        </w:numPr>
+        <w:jc w:val="both"/>
+        <w:rPr>
+          <w:sz w:val="26"/>
+          <w:szCs w:val="26"/>
+        </w:rPr>
+      </w:pPr>
+      <w:r>
+        <w:rPr>
+          <w:sz w:val="26"/>
+          <w:szCs w:val="26"/>
+        </w:rPr>
+        <w:t xml:space="preserve">Obs. a primeira opção do </w:t>
+      </w:r>
+      <w:proofErr w:type="spellStart"/>
+      <w:r>
+        <w:rPr>
+          <w:sz w:val="26"/>
+          <w:szCs w:val="26"/>
+        </w:rPr>
+        <w:t>option</w:t>
+      </w:r>
+      <w:proofErr w:type="spellEnd"/>
+      <w:r>
+        <w:rPr>
+          <w:sz w:val="26"/>
+          <w:szCs w:val="26"/>
+        </w:rPr>
+        <w:t xml:space="preserve"> pode ser valor vazio, com texto para informar o usuário.</w:t>
+      </w:r>
+    </w:p>
+    <w:p>
+      <w:pPr>
+        <w:ind w:left="720" w:firstLine="696"/>
+        <w:jc w:val="both"/>
+        <w:rPr>
+          <w:sz w:val="26"/>
+          <w:szCs w:val="26"/>
+        </w:rPr>
+      </w:pPr>
+      <w:r>
+        <w:rPr>
+          <w:sz w:val="26"/>
+          <w:szCs w:val="26"/>
+        </w:rPr>
+        <w:t xml:space="preserve">            &lt;</w:t>
+      </w:r>
+      <w:proofErr w:type="spellStart"/>
+      <w:r>
+        <w:rPr>
+          <w:sz w:val="26"/>
+          <w:szCs w:val="26"/>
+        </w:rPr>
+        <w:t>option</w:t>
+      </w:r>
+      <w:proofErr w:type="spellEnd"/>
+      <w:r>
+        <w:rPr>
+          <w:sz w:val="26"/>
+          <w:szCs w:val="26"/>
+        </w:rPr>
+        <w:t xml:space="preserve"> </w:t>
+      </w:r>
+      <w:proofErr w:type="spellStart"/>
+      <w:r>
+        <w:rPr>
+          <w:b/>
+          <w:bCs/>
+          <w:sz w:val="26"/>
+          <w:szCs w:val="26"/>
+        </w:rPr>
+        <w:t>value</w:t>
+      </w:r>
+      <w:proofErr w:type="spellEnd"/>
+      <w:r>
+        <w:rPr>
+          <w:b/>
+          <w:bCs/>
+          <w:sz w:val="26"/>
+          <w:szCs w:val="26"/>
+        </w:rPr>
+        <w:t>=""</w:t>
+      </w:r>
+      <w:r>
+        <w:rPr>
+          <w:sz w:val="26"/>
+          <w:szCs w:val="26"/>
+        </w:rPr>
+        <w:t>&gt; Selecione o cargo &lt;/</w:t>
+      </w:r>
+      <w:proofErr w:type="spellStart"/>
+      <w:r>
+        <w:rPr>
+          <w:sz w:val="26"/>
+          <w:szCs w:val="26"/>
+        </w:rPr>
+        <w:t>option</w:t>
+      </w:r>
+      <w:proofErr w:type="spellEnd"/>
+      <w:r>
+        <w:rPr>
+          <w:sz w:val="26"/>
+          <w:szCs w:val="26"/>
+        </w:rPr>
+        <w:t>&gt;</w:t>
+      </w:r>
+    </w:p>
+    <w:p>
+      <w:pPr>
+        <w:ind w:left="720" w:firstLine="696"/>
+        <w:jc w:val="both"/>
+        <w:rPr>
+          <w:sz w:val="26"/>
+          <w:szCs w:val="26"/>
+        </w:rPr>
+      </w:pPr>
+    </w:p>
+    <w:p>
+      <w:pPr>
+        <w:jc w:val="both"/>
+        <w:rPr>
+          <w:sz w:val="26"/>
+          <w:szCs w:val="26"/>
+        </w:rPr>
+      </w:pPr>
+      <w:r>
+        <w:rPr>
+          <w:sz w:val="26"/>
+          <w:szCs w:val="26"/>
+        </w:rPr>
+        <w:t>Obs. quando se usa o atributo “</w:t>
+      </w:r>
+      <w:proofErr w:type="spellStart"/>
+      <w:r>
+        <w:rPr>
+          <w:sz w:val="26"/>
+          <w:szCs w:val="26"/>
+        </w:rPr>
+        <w:t>selected</w:t>
+      </w:r>
+      <w:proofErr w:type="spellEnd"/>
+      <w:r>
+        <w:rPr>
+          <w:sz w:val="26"/>
+          <w:szCs w:val="26"/>
+        </w:rPr>
+        <w:t>” a opção já aparece primeiro</w:t>
+      </w:r>
+    </w:p>
+    <w:p>
+      <w:pPr>
+        <w:pStyle w:val="PargrafodaLista"/>
+        <w:numPr>
+          <w:ilvl w:val="0"/>
+          <w:numId w:val="1"/>
+        </w:numPr>
+        <w:jc w:val="both"/>
+        <w:rPr>
+          <w:sz w:val="26"/>
+          <w:szCs w:val="26"/>
+        </w:rPr>
+      </w:pPr>
+      <w:r>
+        <w:rPr>
+          <w:sz w:val="26"/>
+          <w:szCs w:val="26"/>
+        </w:rPr>
+        <w:t>Atributo “</w:t>
+      </w:r>
+      <w:proofErr w:type="spellStart"/>
+      <w:r>
+        <w:rPr>
+          <w:b/>
+          <w:bCs/>
+          <w:sz w:val="26"/>
+          <w:szCs w:val="26"/>
+        </w:rPr>
+        <w:t>multiple</w:t>
+      </w:r>
+      <w:proofErr w:type="spellEnd"/>
+      <w:r>
+        <w:rPr>
+          <w:sz w:val="26"/>
+          <w:szCs w:val="26"/>
+        </w:rPr>
+        <w:t xml:space="preserve">” do </w:t>
+      </w:r>
+      <w:proofErr w:type="spellStart"/>
+      <w:r>
+        <w:rPr>
+          <w:sz w:val="26"/>
+          <w:szCs w:val="26"/>
+        </w:rPr>
+        <w:t>select</w:t>
+      </w:r>
+      <w:proofErr w:type="spellEnd"/>
+    </w:p>
+    <w:p>
+      <w:pPr>
+        <w:jc w:val="both"/>
+        <w:rPr>
+          <w:sz w:val="26"/>
+          <w:szCs w:val="26"/>
+        </w:rPr>
+      </w:pPr>
+    </w:p>
+    <w:p>
+      <w:pPr>
+        <w:jc w:val="both"/>
+        <w:rPr>
+          <w:b/>
+          <w:bCs/>
+          <w:sz w:val="32"/>
+          <w:szCs w:val="32"/>
+        </w:rPr>
+      </w:pPr>
+      <w:proofErr w:type="spellStart"/>
+      <w:r>
+        <w:rPr>
+          <w:sz w:val="32"/>
+          <w:szCs w:val="32"/>
+        </w:rPr>
+        <w:t>Tag</w:t>
+      </w:r>
+      <w:proofErr w:type="spellEnd"/>
+      <w:r>
+        <w:rPr>
+          <w:sz w:val="32"/>
+          <w:szCs w:val="32"/>
+        </w:rPr>
+        <w:t xml:space="preserve"> </w:t>
+      </w:r>
+      <w:r>
+        <w:rPr>
+          <w:b/>
+          <w:bCs/>
+          <w:sz w:val="32"/>
+          <w:szCs w:val="32"/>
+        </w:rPr>
+        <w:t xml:space="preserve">&lt; </w:t>
+      </w:r>
+      <w:proofErr w:type="spellStart"/>
+      <w:r>
+        <w:rPr>
+          <w:b/>
+          <w:bCs/>
+          <w:sz w:val="32"/>
+          <w:szCs w:val="32"/>
+        </w:rPr>
+        <w:t>textarea</w:t>
+      </w:r>
+      <w:proofErr w:type="spellEnd"/>
+      <w:r>
+        <w:rPr>
+          <w:b/>
+          <w:bCs/>
+          <w:sz w:val="32"/>
+          <w:szCs w:val="32"/>
+        </w:rPr>
+        <w:t xml:space="preserve"> &gt;</w:t>
+      </w:r>
+    </w:p>
+    <w:p>
+      <w:pPr>
+        <w:jc w:val="both"/>
+        <w:rPr>
+          <w:sz w:val="26"/>
+          <w:szCs w:val="26"/>
+        </w:rPr>
+      </w:pPr>
+      <w:r>
+        <w:rPr>
+          <w:sz w:val="26"/>
+          <w:szCs w:val="26"/>
+        </w:rPr>
+        <w:tab/>
+        <w:t>É um campo texto onde é possível colocar várias informações.</w:t>
+      </w:r>
+    </w:p>
+    <w:p>
+      <w:pPr>
+        <w:jc w:val="both"/>
+        <w:rPr>
+          <w:sz w:val="26"/>
+          <w:szCs w:val="26"/>
+        </w:rPr>
+      </w:pPr>
+      <w:r>
+        <w:rPr>
+          <w:sz w:val="26"/>
+          <w:szCs w:val="26"/>
+        </w:rPr>
+        <w:t xml:space="preserve">Obs. o usuário pode modificar o tamanho da caixa. </w:t>
+      </w:r>
+    </w:p>
+    <w:p>
+      <w:pPr>
+        <w:jc w:val="both"/>
+        <w:rPr>
+          <w:sz w:val="26"/>
+          <w:szCs w:val="26"/>
+        </w:rPr>
+      </w:pPr>
+      <w:r>
+        <w:rPr>
+          <w:sz w:val="26"/>
+          <w:szCs w:val="26"/>
+        </w:rPr>
+        <w:t>Pode-se estabelecer limite da área do texto via CSS, definindo as dimensões.</w:t>
+      </w:r>
+    </w:p>
+    <w:p>
+      <w:pPr>
+        <w:pStyle w:val="PargrafodaLista"/>
+        <w:numPr>
+          <w:ilvl w:val="0"/>
+          <w:numId w:val="1"/>
+        </w:numPr>
+        <w:jc w:val="both"/>
+        <w:rPr>
+          <w:sz w:val="26"/>
+          <w:szCs w:val="26"/>
+        </w:rPr>
+      </w:pPr>
+      <w:r>
+        <w:rPr>
+          <w:sz w:val="26"/>
+          <w:szCs w:val="26"/>
+        </w:rPr>
+        <w:t>Atributo “</w:t>
+      </w:r>
+      <w:proofErr w:type="spellStart"/>
+      <w:r>
+        <w:rPr>
+          <w:b/>
+          <w:bCs/>
+          <w:sz w:val="26"/>
+          <w:szCs w:val="26"/>
+        </w:rPr>
+        <w:t>rows</w:t>
+      </w:r>
+      <w:proofErr w:type="spellEnd"/>
+      <w:r>
+        <w:rPr>
+          <w:sz w:val="26"/>
+          <w:szCs w:val="26"/>
+        </w:rPr>
+        <w:t>” – defini quantidade de linhas que aparecerá de início para o usuário.</w:t>
+      </w:r>
+    </w:p>
+    <w:p>
+      <w:pPr>
+        <w:pStyle w:val="PargrafodaLista"/>
+        <w:numPr>
+          <w:ilvl w:val="0"/>
+          <w:numId w:val="1"/>
+        </w:numPr>
+        <w:jc w:val="both"/>
+        <w:rPr>
+          <w:sz w:val="26"/>
+          <w:szCs w:val="26"/>
+        </w:rPr>
+      </w:pPr>
+      <w:r>
+        <w:rPr>
+          <w:sz w:val="26"/>
+          <w:szCs w:val="26"/>
+        </w:rPr>
+        <w:t>Atributo “</w:t>
+      </w:r>
+      <w:proofErr w:type="spellStart"/>
+      <w:r>
+        <w:rPr>
+          <w:b/>
+          <w:bCs/>
+          <w:sz w:val="26"/>
+          <w:szCs w:val="26"/>
+        </w:rPr>
+        <w:t>cols</w:t>
+      </w:r>
+      <w:proofErr w:type="spellEnd"/>
+      <w:r>
+        <w:rPr>
+          <w:sz w:val="26"/>
+          <w:szCs w:val="26"/>
+        </w:rPr>
+        <w:t>” – são quantidade de colunas que inicialmente aparecerá para o usuário.</w:t>
+      </w:r>
+    </w:p>
+    <w:p>
+      <w:pPr>
         <w:jc w:val="both"/>
         <w:rPr>
           <w:sz w:val="26"/>
@@ -3271,7 +5676,7 @@
         <w:rFonts w:ascii="Wingdings" w:hAnsi="Wingdings" w:hint="default"/>
       </w:rPr>
     </w:lvl>
-    <w:lvl w:ilvl="3" w:tplc="04160001" w:tentative="1">
+    <w:lvl w:ilvl="3" w:tplc="04160001">
       <w:start w:val="1"/>
       <w:numFmt w:val="bullet"/>
       <w:lvlText w:val=""/>
@@ -3283,7 +5688,7 @@
         <w:rFonts w:ascii="Symbol" w:hAnsi="Symbol" w:hint="default"/>
       </w:rPr>
     </w:lvl>
-    <w:lvl w:ilvl="4" w:tplc="04160003" w:tentative="1">
+    <w:lvl w:ilvl="4" w:tplc="04160003">
       <w:start w:val="1"/>
       <w:numFmt w:val="bullet"/>
       <w:lvlText w:val="o"/>

</xml_diff>